<commit_message>
Actulización documentación día 10
</commit_message>
<xml_diff>
--- a/Documentación.docx
+++ b/Documentación.docx
@@ -1,6 +1,6 @@
 
 <file path=word/document.xml><?xml version="1.0" encoding="utf-8"?>
-<w:document xmlns:wpc="http://schemas.microsoft.com/office/word/2010/wordprocessingCanvas" xmlns:cx="http://schemas.microsoft.com/office/drawing/2014/chartex" xmlns:cx1="http://schemas.microsoft.com/office/drawing/2015/9/8/chartex" xmlns:cx2="http://schemas.microsoft.com/office/drawing/2015/10/21/chartex" xmlns:cx3="http://schemas.microsoft.com/office/drawing/2016/5/9/chartex" xmlns:cx4="http://schemas.microsoft.com/office/drawing/2016/5/10/chartex" xmlns:cx5="http://schemas.microsoft.com/office/drawing/2016/5/11/chartex" xmlns:cx6="http://schemas.microsoft.com/office/drawing/2016/5/12/chartex" xmlns:cx7="http://schemas.microsoft.com/office/drawing/2016/5/13/chartex" xmlns:cx8="http://schemas.microsoft.com/office/drawing/2016/5/14/chartex" xmlns:mc="http://schemas.openxmlformats.org/markup-compatibility/2006" xmlns:aink="http://schemas.microsoft.com/office/drawing/2016/ink" xmlns:am3d="http://schemas.microsoft.com/office/drawing/2017/model3d" xmlns:o="urn:schemas-microsoft-com:office:office" xmlns:oel="http://schemas.microsoft.com/office/2019/extlst" xmlns:r="http://schemas.openxmlformats.org/officeDocument/2006/relationships" xmlns:m="http://schemas.openxmlformats.org/officeDocument/2006/math" xmlns:v="urn:schemas-microsoft-com:vml" xmlns:wp14="http://schemas.microsoft.com/office/word/2010/wordprocessingDrawing" xmlns:wp="http://schemas.openxmlformats.org/drawingml/2006/wordprocessingDrawing" xmlns:w10="urn:schemas-microsoft-com:office:word" xmlns:w="http://schemas.openxmlformats.org/wordprocessingml/2006/main" xmlns:w14="http://schemas.microsoft.com/office/word/2010/wordml" xmlns:w15="http://schemas.microsoft.com/office/word/2012/wordml" xmlns:w16cex="http://schemas.microsoft.com/office/word/2018/wordml/cex" xmlns:w16cid="http://schemas.microsoft.com/office/word/2016/wordml/cid" xmlns:w16="http://schemas.microsoft.com/office/word/2018/wordml" xmlns:w16sdtdh="http://schemas.microsoft.com/office/word/2020/wordml/sdtdatahash" xmlns:w16se="http://schemas.microsoft.com/office/word/2015/wordml/symex" xmlns:wpg="http://schemas.microsoft.com/office/word/2010/wordprocessingGroup" xmlns:wpi="http://schemas.microsoft.com/office/word/2010/wordprocessingInk" xmlns:wne="http://schemas.microsoft.com/office/word/2006/wordml" xmlns:wps="http://schemas.microsoft.com/office/word/2010/wordprocessingShape" mc:Ignorable="w14 w15 w16se w16cid w16 w16cex w16sdtdh wp14">
+<w:document xmlns:wpc="http://schemas.microsoft.com/office/word/2010/wordprocessingCanvas" xmlns:cx="http://schemas.microsoft.com/office/drawing/2014/chartex" xmlns:cx1="http://schemas.microsoft.com/office/drawing/2015/9/8/chartex" xmlns:mc="http://schemas.openxmlformats.org/markup-compatibility/2006" xmlns:o="urn:schemas-microsoft-com:office:office" xmlns:r="http://schemas.openxmlformats.org/officeDocument/2006/relationships" xmlns:m="http://schemas.openxmlformats.org/officeDocument/2006/math" xmlns:v="urn:schemas-microsoft-com:vml" xmlns:wp14="http://schemas.microsoft.com/office/word/2010/wordprocessingDrawing" xmlns:wp="http://schemas.openxmlformats.org/drawingml/2006/wordprocessingDrawing" xmlns:w10="urn:schemas-microsoft-com:office:word" xmlns:w="http://schemas.openxmlformats.org/wordprocessingml/2006/main" xmlns:w14="http://schemas.microsoft.com/office/word/2010/wordml" xmlns:w15="http://schemas.microsoft.com/office/word/2012/wordml" xmlns:w16se="http://schemas.microsoft.com/office/word/2015/wordml/symex" xmlns:wpg="http://schemas.microsoft.com/office/word/2010/wordprocessingGroup" xmlns:wpi="http://schemas.microsoft.com/office/word/2010/wordprocessingInk" xmlns:wne="http://schemas.microsoft.com/office/word/2006/wordml" xmlns:wps="http://schemas.microsoft.com/office/word/2010/wordprocessingShape" mc:Ignorable="w14 w15 w16se wp14">
   <w:body>
     <w:p>
       <w:pPr>
@@ -131,7 +131,25 @@
           <w:sz w:val="52"/>
           <w:szCs w:val="52"/>
         </w:rPr>
-        <w:t>Integrantes: Haitian,</w:t>
+        <w:t xml:space="preserve">Integrantes: </w:t>
+      </w:r>
+      <w:proofErr w:type="spellStart"/>
+      <w:r>
+        <w:rPr>
+          <w:color w:val="000000" w:themeColor="text1"/>
+          <w:sz w:val="52"/>
+          <w:szCs w:val="52"/>
+        </w:rPr>
+        <w:t>Haitian</w:t>
+      </w:r>
+      <w:proofErr w:type="spellEnd"/>
+      <w:r>
+        <w:rPr>
+          <w:color w:val="000000" w:themeColor="text1"/>
+          <w:sz w:val="52"/>
+          <w:szCs w:val="52"/>
+        </w:rPr>
+        <w:t>,</w:t>
       </w:r>
       <w:r>
         <w:rPr>
@@ -303,8 +321,20 @@
           <w:sz w:val="52"/>
           <w:szCs w:val="52"/>
         </w:rPr>
-        <w:t xml:space="preserve"> Backlog</w:t>
-      </w:r>
+        <w:t xml:space="preserve"> </w:t>
+      </w:r>
+      <w:proofErr w:type="spellStart"/>
+      <w:r>
+        <w:rPr>
+          <w:b/>
+          <w:bCs/>
+          <w:color w:val="000000" w:themeColor="text1"/>
+          <w:sz w:val="52"/>
+          <w:szCs w:val="52"/>
+        </w:rPr>
+        <w:t>Backlog</w:t>
+      </w:r>
+      <w:proofErr w:type="spellEnd"/>
     </w:p>
     <w:p>
       <w:pPr>
@@ -399,8 +429,18 @@
           <w:sz w:val="40"/>
           <w:szCs w:val="40"/>
         </w:rPr>
-        <w:t>: Haitian</w:t>
-      </w:r>
+        <w:t xml:space="preserve">: </w:t>
+      </w:r>
+      <w:proofErr w:type="spellStart"/>
+      <w:r>
+        <w:rPr>
+          <w:color w:val="000000" w:themeColor="text1"/>
+          <w:sz w:val="40"/>
+          <w:szCs w:val="40"/>
+        </w:rPr>
+        <w:t>Haitian</w:t>
+      </w:r>
+      <w:proofErr w:type="spellEnd"/>
     </w:p>
     <w:p>
       <w:pPr>
@@ -680,8 +720,20 @@
           <w:sz w:val="52"/>
           <w:szCs w:val="52"/>
         </w:rPr>
-        <w:t xml:space="preserve"> Backlog</w:t>
-      </w:r>
+        <w:t xml:space="preserve"> </w:t>
+      </w:r>
+      <w:proofErr w:type="spellStart"/>
+      <w:r>
+        <w:rPr>
+          <w:b/>
+          <w:bCs/>
+          <w:color w:val="000000" w:themeColor="text1"/>
+          <w:sz w:val="52"/>
+          <w:szCs w:val="52"/>
+        </w:rPr>
+        <w:t>Backlog</w:t>
+      </w:r>
+      <w:proofErr w:type="spellEnd"/>
     </w:p>
     <w:p>
       <w:pPr>
@@ -824,8 +876,18 @@
           <w:sz w:val="40"/>
           <w:szCs w:val="40"/>
         </w:rPr>
-        <w:t>: Haitian</w:t>
-      </w:r>
+        <w:t xml:space="preserve">: </w:t>
+      </w:r>
+      <w:proofErr w:type="spellStart"/>
+      <w:r>
+        <w:rPr>
+          <w:color w:val="000000" w:themeColor="text1"/>
+          <w:sz w:val="40"/>
+          <w:szCs w:val="40"/>
+        </w:rPr>
+        <w:t>Haitian</w:t>
+      </w:r>
+      <w:proofErr w:type="spellEnd"/>
     </w:p>
     <w:p>
       <w:pPr>
@@ -883,25 +945,7 @@
           <w:sz w:val="40"/>
           <w:szCs w:val="40"/>
         </w:rPr>
-        <w:t xml:space="preserve">Base de datos lanzada en AWS terminado, Interfaz en proceso, </w:t>
-      </w:r>
-      <w:proofErr w:type="spellStart"/>
-      <w:r>
-        <w:rPr>
-          <w:color w:val="000000" w:themeColor="text1"/>
-          <w:sz w:val="40"/>
-          <w:szCs w:val="40"/>
-        </w:rPr>
-        <w:t>pagina</w:t>
-      </w:r>
-      <w:proofErr w:type="spellEnd"/>
-      <w:r>
-        <w:rPr>
-          <w:color w:val="000000" w:themeColor="text1"/>
-          <w:sz w:val="40"/>
-          <w:szCs w:val="40"/>
-        </w:rPr>
-        <w:t xml:space="preserve"> web en proceso, enviar un correo desde Windows </w:t>
+        <w:t xml:space="preserve">Base de datos lanzada en AWS terminado, Interfaz en proceso, pagina web en proceso, enviar un correo desde Windows </w:t>
       </w:r>
       <w:proofErr w:type="spellStart"/>
       <w:r>
@@ -1061,8 +1105,20 @@
           <w:sz w:val="52"/>
           <w:szCs w:val="52"/>
         </w:rPr>
-        <w:t xml:space="preserve"> Backlog</w:t>
-      </w:r>
+        <w:t xml:space="preserve"> </w:t>
+      </w:r>
+      <w:proofErr w:type="spellStart"/>
+      <w:r>
+        <w:rPr>
+          <w:b/>
+          <w:bCs/>
+          <w:color w:val="000000" w:themeColor="text1"/>
+          <w:sz w:val="52"/>
+          <w:szCs w:val="52"/>
+        </w:rPr>
+        <w:t>Backlog</w:t>
+      </w:r>
+      <w:proofErr w:type="spellEnd"/>
     </w:p>
     <w:p>
       <w:pPr>
@@ -1148,7 +1204,25 @@
           <w:sz w:val="40"/>
           <w:szCs w:val="40"/>
         </w:rPr>
-        <w:t xml:space="preserve">-Avanzar back: Haitian y </w:t>
+        <w:t xml:space="preserve">-Avanzar back: </w:t>
+      </w:r>
+      <w:proofErr w:type="spellStart"/>
+      <w:r>
+        <w:rPr>
+          <w:color w:val="000000" w:themeColor="text1"/>
+          <w:sz w:val="40"/>
+          <w:szCs w:val="40"/>
+        </w:rPr>
+        <w:t>Haitian</w:t>
+      </w:r>
+      <w:proofErr w:type="spellEnd"/>
+      <w:r>
+        <w:rPr>
+          <w:color w:val="000000" w:themeColor="text1"/>
+          <w:sz w:val="40"/>
+          <w:szCs w:val="40"/>
+        </w:rPr>
+        <w:t xml:space="preserve"> y </w:t>
       </w:r>
       <w:proofErr w:type="spellStart"/>
       <w:r>
@@ -1295,8 +1369,18 @@
           <w:sz w:val="40"/>
           <w:szCs w:val="40"/>
         </w:rPr>
-        <w:t>: Haitian</w:t>
-      </w:r>
+        <w:t xml:space="preserve">: </w:t>
+      </w:r>
+      <w:proofErr w:type="spellStart"/>
+      <w:r>
+        <w:rPr>
+          <w:color w:val="000000" w:themeColor="text1"/>
+          <w:sz w:val="40"/>
+          <w:szCs w:val="40"/>
+        </w:rPr>
+        <w:t>Haitian</w:t>
+      </w:r>
+      <w:proofErr w:type="spellEnd"/>
     </w:p>
     <w:p>
       <w:pPr>
@@ -1559,8 +1643,20 @@
           <w:sz w:val="52"/>
           <w:szCs w:val="52"/>
         </w:rPr>
-        <w:t xml:space="preserve"> Backlog</w:t>
-      </w:r>
+        <w:t xml:space="preserve"> </w:t>
+      </w:r>
+      <w:proofErr w:type="spellStart"/>
+      <w:r>
+        <w:rPr>
+          <w:b/>
+          <w:bCs/>
+          <w:color w:val="000000" w:themeColor="text1"/>
+          <w:sz w:val="52"/>
+          <w:szCs w:val="52"/>
+        </w:rPr>
+        <w:t>Backlog</w:t>
+      </w:r>
+      <w:proofErr w:type="spellEnd"/>
     </w:p>
     <w:p>
       <w:pPr>
@@ -1646,7 +1742,25 @@
           <w:sz w:val="40"/>
           <w:szCs w:val="40"/>
         </w:rPr>
-        <w:t xml:space="preserve">-Avanzar back: Haitian y </w:t>
+        <w:t xml:space="preserve">-Avanzar back: </w:t>
+      </w:r>
+      <w:proofErr w:type="spellStart"/>
+      <w:r>
+        <w:rPr>
+          <w:color w:val="000000" w:themeColor="text1"/>
+          <w:sz w:val="40"/>
+          <w:szCs w:val="40"/>
+        </w:rPr>
+        <w:t>Haitian</w:t>
+      </w:r>
+      <w:proofErr w:type="spellEnd"/>
+      <w:r>
+        <w:rPr>
+          <w:color w:val="000000" w:themeColor="text1"/>
+          <w:sz w:val="40"/>
+          <w:szCs w:val="40"/>
+        </w:rPr>
+        <w:t xml:space="preserve"> y </w:t>
       </w:r>
       <w:proofErr w:type="spellStart"/>
       <w:r>
@@ -1777,8 +1891,18 @@
           <w:sz w:val="40"/>
           <w:szCs w:val="40"/>
         </w:rPr>
-        <w:t xml:space="preserve"> terminado: Haitian</w:t>
-      </w:r>
+        <w:t xml:space="preserve"> terminado: </w:t>
+      </w:r>
+      <w:proofErr w:type="spellStart"/>
+      <w:r>
+        <w:rPr>
+          <w:color w:val="000000" w:themeColor="text1"/>
+          <w:sz w:val="40"/>
+          <w:szCs w:val="40"/>
+        </w:rPr>
+        <w:t>Haitian</w:t>
+      </w:r>
+      <w:proofErr w:type="spellEnd"/>
     </w:p>
     <w:p>
       <w:pPr>
@@ -1842,6 +1966,7 @@
         <w:t>-</w:t>
       </w:r>
       <w:proofErr w:type="spellStart"/>
+      <w:proofErr w:type="gramStart"/>
       <w:r>
         <w:rPr>
           <w:color w:val="000000" w:themeColor="text1"/>
@@ -1859,6 +1984,7 @@
         </w:rPr>
         <w:t xml:space="preserve"> :Gabriel</w:t>
       </w:r>
+      <w:proofErr w:type="gramEnd"/>
     </w:p>
     <w:p>
       <w:pPr>
@@ -1954,7 +2080,25 @@
           <w:sz w:val="40"/>
           <w:szCs w:val="40"/>
         </w:rPr>
-        <w:t xml:space="preserve"> web : Marcos</w:t>
+        <w:t xml:space="preserve"> </w:t>
+      </w:r>
+      <w:proofErr w:type="gramStart"/>
+      <w:r>
+        <w:rPr>
+          <w:color w:val="000000" w:themeColor="text1"/>
+          <w:sz w:val="40"/>
+          <w:szCs w:val="40"/>
+        </w:rPr>
+        <w:t>web :</w:t>
+      </w:r>
+      <w:proofErr w:type="gramEnd"/>
+      <w:r>
+        <w:rPr>
+          <w:color w:val="000000" w:themeColor="text1"/>
+          <w:sz w:val="40"/>
+          <w:szCs w:val="40"/>
+        </w:rPr>
+        <w:t xml:space="preserve"> Marcos</w:t>
       </w:r>
     </w:p>
     <w:p>
@@ -2114,8 +2258,20 @@
           <w:sz w:val="52"/>
           <w:szCs w:val="52"/>
         </w:rPr>
-        <w:t xml:space="preserve"> Backlog</w:t>
-      </w:r>
+        <w:t xml:space="preserve"> </w:t>
+      </w:r>
+      <w:proofErr w:type="spellStart"/>
+      <w:r>
+        <w:rPr>
+          <w:b/>
+          <w:bCs/>
+          <w:color w:val="000000" w:themeColor="text1"/>
+          <w:sz w:val="52"/>
+          <w:szCs w:val="52"/>
+        </w:rPr>
+        <w:t>Backlog</w:t>
+      </w:r>
+      <w:proofErr w:type="spellEnd"/>
     </w:p>
     <w:p>
       <w:pPr>
@@ -2166,24 +2322,604 @@
           <w:sz w:val="40"/>
           <w:szCs w:val="40"/>
         </w:rPr>
-        <w:t>-Avanzar back: Haitian</w:t>
-      </w:r>
-      <w:r>
-        <w:rPr>
-          <w:color w:val="000000" w:themeColor="text1"/>
-          <w:sz w:val="40"/>
-          <w:szCs w:val="40"/>
-        </w:rPr>
-        <w:t>,</w:t>
-      </w:r>
-      <w:r>
-        <w:rPr>
-          <w:color w:val="000000" w:themeColor="text1"/>
-          <w:sz w:val="40"/>
-          <w:szCs w:val="40"/>
+        <w:t xml:space="preserve">-Avanzar back: </w:t>
+      </w:r>
+      <w:proofErr w:type="spellStart"/>
+      <w:r>
+        <w:rPr>
+          <w:color w:val="000000" w:themeColor="text1"/>
+          <w:sz w:val="40"/>
+          <w:szCs w:val="40"/>
+        </w:rPr>
+        <w:t>Haitian</w:t>
+      </w:r>
+      <w:proofErr w:type="spellEnd"/>
+      <w:r>
+        <w:rPr>
+          <w:color w:val="000000" w:themeColor="text1"/>
+          <w:sz w:val="40"/>
+          <w:szCs w:val="40"/>
+        </w:rPr>
+        <w:t xml:space="preserve">, </w:t>
+      </w:r>
+      <w:proofErr w:type="spellStart"/>
+      <w:r>
+        <w:rPr>
+          <w:color w:val="000000" w:themeColor="text1"/>
+          <w:sz w:val="40"/>
+          <w:szCs w:val="40"/>
+        </w:rPr>
+        <w:t>Davit</w:t>
+      </w:r>
+      <w:proofErr w:type="spellEnd"/>
+      <w:r>
+        <w:rPr>
+          <w:color w:val="000000" w:themeColor="text1"/>
+          <w:sz w:val="40"/>
+          <w:szCs w:val="40"/>
+        </w:rPr>
+        <w:t xml:space="preserve"> y Gabriel</w:t>
+      </w:r>
+    </w:p>
+    <w:p>
+      <w:pPr>
+        <w:rPr>
+          <w:color w:val="000000" w:themeColor="text1"/>
+          <w:sz w:val="40"/>
+          <w:szCs w:val="40"/>
+        </w:rPr>
+      </w:pPr>
+      <w:r>
+        <w:rPr>
+          <w:color w:val="000000" w:themeColor="text1"/>
+          <w:sz w:val="40"/>
+          <w:szCs w:val="40"/>
+        </w:rPr>
+        <w:t>-Terminar tríptico: Diego</w:t>
+      </w:r>
+    </w:p>
+    <w:p>
+      <w:pPr>
+        <w:rPr>
+          <w:color w:val="000000" w:themeColor="text1"/>
+          <w:sz w:val="40"/>
+          <w:szCs w:val="40"/>
+        </w:rPr>
+      </w:pPr>
+      <w:r>
+        <w:rPr>
+          <w:color w:val="000000" w:themeColor="text1"/>
+          <w:sz w:val="40"/>
+          <w:szCs w:val="40"/>
+        </w:rPr>
+        <w:t xml:space="preserve">-Ayudar en el back: </w:t>
+      </w:r>
+      <w:proofErr w:type="spellStart"/>
+      <w:r>
+        <w:rPr>
+          <w:color w:val="000000" w:themeColor="text1"/>
+          <w:sz w:val="40"/>
+          <w:szCs w:val="40"/>
+        </w:rPr>
+        <w:t>Ivan</w:t>
+      </w:r>
+      <w:proofErr w:type="spellEnd"/>
+    </w:p>
+    <w:p>
+      <w:pPr>
+        <w:rPr>
+          <w:b/>
+          <w:bCs/>
+          <w:color w:val="000000" w:themeColor="text1"/>
+          <w:sz w:val="52"/>
+          <w:szCs w:val="52"/>
+        </w:rPr>
+      </w:pPr>
+      <w:r>
+        <w:rPr>
+          <w:b/>
+          <w:bCs/>
+          <w:color w:val="000000" w:themeColor="text1"/>
+          <w:sz w:val="52"/>
+          <w:szCs w:val="52"/>
+        </w:rPr>
+        <w:t>Sprint</w:t>
+      </w:r>
+      <w:r>
+        <w:rPr>
+          <w:b/>
+          <w:bCs/>
+          <w:color w:val="000000" w:themeColor="text1"/>
+          <w:sz w:val="52"/>
+          <w:szCs w:val="52"/>
+        </w:rPr>
+        <w:t xml:space="preserve"> 3</w:t>
+      </w:r>
+    </w:p>
+    <w:p>
+      <w:pPr>
+        <w:rPr>
+          <w:color w:val="000000" w:themeColor="text1"/>
+          <w:sz w:val="40"/>
+          <w:szCs w:val="40"/>
+        </w:rPr>
+      </w:pPr>
+      <w:r>
+        <w:rPr>
+          <w:color w:val="000000" w:themeColor="text1"/>
+          <w:sz w:val="40"/>
+          <w:szCs w:val="40"/>
+        </w:rPr>
+        <w:t>-</w:t>
+      </w:r>
+      <w:proofErr w:type="spellStart"/>
+      <w:r>
+        <w:rPr>
+          <w:color w:val="000000" w:themeColor="text1"/>
+          <w:sz w:val="40"/>
+          <w:szCs w:val="40"/>
+        </w:rPr>
+        <w:t>Login</w:t>
+      </w:r>
+      <w:proofErr w:type="spellEnd"/>
+      <w:r>
+        <w:rPr>
+          <w:color w:val="000000" w:themeColor="text1"/>
+          <w:sz w:val="40"/>
+          <w:szCs w:val="40"/>
+        </w:rPr>
+        <w:t xml:space="preserve"> terminado: Gabriel</w:t>
+      </w:r>
+    </w:p>
+    <w:p>
+      <w:pPr>
+        <w:rPr>
+          <w:color w:val="000000" w:themeColor="text1"/>
+          <w:sz w:val="40"/>
+          <w:szCs w:val="40"/>
+        </w:rPr>
+      </w:pPr>
+      <w:r>
+        <w:rPr>
+          <w:color w:val="000000" w:themeColor="text1"/>
+          <w:sz w:val="40"/>
+          <w:szCs w:val="40"/>
+        </w:rPr>
+        <w:t>-</w:t>
+      </w:r>
+      <w:proofErr w:type="spellStart"/>
+      <w:r>
+        <w:rPr>
+          <w:color w:val="000000" w:themeColor="text1"/>
+          <w:sz w:val="40"/>
+          <w:szCs w:val="40"/>
+        </w:rPr>
+        <w:t>Backend</w:t>
+      </w:r>
+      <w:proofErr w:type="spellEnd"/>
+      <w:r>
+        <w:rPr>
+          <w:color w:val="000000" w:themeColor="text1"/>
+          <w:sz w:val="40"/>
+          <w:szCs w:val="40"/>
+        </w:rPr>
+        <w:t xml:space="preserve"> avanzando clase cafetería: </w:t>
+      </w:r>
+      <w:proofErr w:type="spellStart"/>
+      <w:r>
+        <w:rPr>
+          <w:color w:val="000000" w:themeColor="text1"/>
+          <w:sz w:val="40"/>
+          <w:szCs w:val="40"/>
+        </w:rPr>
+        <w:t>Davit</w:t>
+      </w:r>
+      <w:proofErr w:type="spellEnd"/>
+    </w:p>
+    <w:p>
+      <w:pPr>
+        <w:rPr>
+          <w:color w:val="000000" w:themeColor="text1"/>
+          <w:sz w:val="40"/>
+          <w:szCs w:val="40"/>
+        </w:rPr>
+      </w:pPr>
+      <w:r>
+        <w:rPr>
+          <w:color w:val="000000" w:themeColor="text1"/>
+          <w:sz w:val="40"/>
+          <w:szCs w:val="40"/>
+        </w:rPr>
+        <w:t>-</w:t>
+      </w:r>
+      <w:proofErr w:type="spellStart"/>
+      <w:r>
+        <w:rPr>
+          <w:color w:val="000000" w:themeColor="text1"/>
+          <w:sz w:val="40"/>
+          <w:szCs w:val="40"/>
+        </w:rPr>
+        <w:t>Backend</w:t>
+      </w:r>
+      <w:proofErr w:type="spellEnd"/>
+      <w:r>
+        <w:rPr>
+          <w:color w:val="000000" w:themeColor="text1"/>
+          <w:sz w:val="40"/>
+          <w:szCs w:val="40"/>
+        </w:rPr>
+        <w:t xml:space="preserve"> avanzando clase biblioteca: Haitian</w:t>
+      </w:r>
+    </w:p>
+    <w:p>
+      <w:pPr>
+        <w:rPr>
+          <w:color w:val="000000" w:themeColor="text1"/>
+          <w:sz w:val="40"/>
+          <w:szCs w:val="40"/>
+        </w:rPr>
+      </w:pPr>
+      <w:r>
+        <w:rPr>
+          <w:color w:val="000000" w:themeColor="text1"/>
+          <w:sz w:val="40"/>
+          <w:szCs w:val="40"/>
+        </w:rPr>
+        <w:t>-</w:t>
+      </w:r>
+      <w:proofErr w:type="spellStart"/>
+      <w:r>
+        <w:rPr>
+          <w:color w:val="000000" w:themeColor="text1"/>
+          <w:sz w:val="40"/>
+          <w:szCs w:val="40"/>
+        </w:rPr>
+        <w:t>Backend</w:t>
+      </w:r>
+      <w:proofErr w:type="spellEnd"/>
+      <w:r>
+        <w:rPr>
+          <w:color w:val="000000" w:themeColor="text1"/>
+          <w:sz w:val="40"/>
+          <w:szCs w:val="40"/>
+        </w:rPr>
+        <w:t xml:space="preserve"> avanzando clase </w:t>
+      </w:r>
+      <w:proofErr w:type="spellStart"/>
+      <w:r>
+        <w:rPr>
+          <w:color w:val="000000" w:themeColor="text1"/>
+          <w:sz w:val="40"/>
+          <w:szCs w:val="40"/>
+        </w:rPr>
+        <w:t>admi</w:t>
+      </w:r>
+      <w:proofErr w:type="spellEnd"/>
+      <w:r>
+        <w:rPr>
+          <w:color w:val="000000" w:themeColor="text1"/>
+          <w:sz w:val="40"/>
+          <w:szCs w:val="40"/>
+        </w:rPr>
+        <w:t>: Gabriel</w:t>
+      </w:r>
+    </w:p>
+    <w:p>
+      <w:pPr>
+        <w:rPr>
+          <w:color w:val="000000" w:themeColor="text1"/>
+          <w:sz w:val="40"/>
+          <w:szCs w:val="40"/>
+        </w:rPr>
+      </w:pPr>
+      <w:r>
+        <w:rPr>
+          <w:color w:val="000000" w:themeColor="text1"/>
+          <w:sz w:val="40"/>
+          <w:szCs w:val="40"/>
+        </w:rPr>
+        <w:t>-</w:t>
+      </w:r>
+      <w:proofErr w:type="spellStart"/>
+      <w:r>
+        <w:rPr>
+          <w:color w:val="000000" w:themeColor="text1"/>
+          <w:sz w:val="40"/>
+          <w:szCs w:val="40"/>
+        </w:rPr>
+        <w:t>Pagina</w:t>
+      </w:r>
+      <w:proofErr w:type="spellEnd"/>
+      <w:r>
+        <w:rPr>
+          <w:color w:val="000000" w:themeColor="text1"/>
+          <w:sz w:val="40"/>
+          <w:szCs w:val="40"/>
+        </w:rPr>
+        <w:t xml:space="preserve"> web en proceso.</w:t>
+      </w:r>
+    </w:p>
+    <w:p>
+      <w:pPr>
+        <w:rPr>
+          <w:color w:val="000000" w:themeColor="text1"/>
+          <w:sz w:val="40"/>
+          <w:szCs w:val="40"/>
+          <w:lang w:val="en-US"/>
+        </w:rPr>
+      </w:pPr>
+    </w:p>
+    <w:p>
+      <w:pPr>
+        <w:rPr>
+          <w:b/>
+          <w:bCs/>
+          <w:color w:val="000000" w:themeColor="text1"/>
+          <w:sz w:val="52"/>
+          <w:szCs w:val="52"/>
+        </w:rPr>
+      </w:pPr>
+      <w:proofErr w:type="spellStart"/>
+      <w:r>
+        <w:rPr>
+          <w:b/>
+          <w:bCs/>
+          <w:color w:val="000000" w:themeColor="text1"/>
+          <w:sz w:val="52"/>
+          <w:szCs w:val="52"/>
+        </w:rPr>
+        <w:t>Burn</w:t>
+      </w:r>
+      <w:proofErr w:type="spellEnd"/>
+      <w:r>
+        <w:rPr>
+          <w:b/>
+          <w:bCs/>
+          <w:color w:val="000000" w:themeColor="text1"/>
+          <w:sz w:val="52"/>
+          <w:szCs w:val="52"/>
+        </w:rPr>
+        <w:t xml:space="preserve"> Down</w:t>
+      </w:r>
+    </w:p>
+    <w:p>
+      <w:pPr>
+        <w:rPr>
+          <w:color w:val="000000" w:themeColor="text1"/>
+          <w:sz w:val="40"/>
+          <w:szCs w:val="40"/>
+        </w:rPr>
+      </w:pPr>
+      <w:r>
+        <w:rPr>
+          <w:color w:val="000000" w:themeColor="text1"/>
+          <w:sz w:val="40"/>
+          <w:szCs w:val="40"/>
+        </w:rPr>
+        <w:t xml:space="preserve">Nos hemos atascado en los de </w:t>
+      </w:r>
+      <w:proofErr w:type="spellStart"/>
+      <w:r>
+        <w:rPr>
+          <w:color w:val="000000" w:themeColor="text1"/>
+          <w:sz w:val="40"/>
+          <w:szCs w:val="40"/>
+        </w:rPr>
+        <w:t>UserControls</w:t>
+      </w:r>
+      <w:proofErr w:type="spellEnd"/>
+      <w:r>
+        <w:rPr>
+          <w:color w:val="000000" w:themeColor="text1"/>
+          <w:sz w:val="40"/>
+          <w:szCs w:val="40"/>
+        </w:rPr>
+        <w:t xml:space="preserve">, hemos terminado </w:t>
+      </w:r>
+      <w:proofErr w:type="spellStart"/>
+      <w:r>
+        <w:rPr>
+          <w:color w:val="000000" w:themeColor="text1"/>
+          <w:sz w:val="40"/>
+          <w:szCs w:val="40"/>
+        </w:rPr>
+        <w:t>front</w:t>
+      </w:r>
+      <w:proofErr w:type="spellEnd"/>
+      <w:r>
+        <w:rPr>
+          <w:color w:val="000000" w:themeColor="text1"/>
+          <w:sz w:val="40"/>
+          <w:szCs w:val="40"/>
+        </w:rPr>
+        <w:t>.</w:t>
+      </w:r>
+    </w:p>
+    <w:p>
+      <w:pPr>
+        <w:rPr>
+          <w:color w:val="000000" w:themeColor="text1"/>
+          <w:sz w:val="40"/>
+          <w:szCs w:val="40"/>
+        </w:rPr>
+      </w:pPr>
+    </w:p>
+    <w:p>
+      <w:pPr>
+        <w:rPr>
+          <w:color w:val="000000" w:themeColor="text1"/>
+          <w:sz w:val="40"/>
+          <w:szCs w:val="40"/>
+        </w:rPr>
+      </w:pPr>
+    </w:p>
+    <w:p>
+      <w:pPr>
+        <w:rPr>
+          <w:color w:val="000000" w:themeColor="text1"/>
+          <w:sz w:val="40"/>
+          <w:szCs w:val="40"/>
+        </w:rPr>
+      </w:pPr>
+    </w:p>
+    <w:p>
+      <w:pPr>
+        <w:rPr>
+          <w:b/>
+          <w:bCs/>
+          <w:color w:val="000000" w:themeColor="text1"/>
+          <w:sz w:val="72"/>
+          <w:szCs w:val="72"/>
+        </w:rPr>
+      </w:pPr>
+      <w:proofErr w:type="spellStart"/>
+      <w:r>
+        <w:rPr>
+          <w:b/>
+          <w:bCs/>
+          <w:color w:val="000000" w:themeColor="text1"/>
+          <w:sz w:val="72"/>
+          <w:szCs w:val="72"/>
+        </w:rPr>
+        <w:lastRenderedPageBreak/>
+        <w:t>Dia</w:t>
+      </w:r>
+      <w:proofErr w:type="spellEnd"/>
+      <w:r>
+        <w:rPr>
+          <w:b/>
+          <w:bCs/>
+          <w:color w:val="000000" w:themeColor="text1"/>
+          <w:sz w:val="72"/>
+          <w:szCs w:val="72"/>
         </w:rPr>
         <w:t xml:space="preserve"> </w:t>
       </w:r>
+      <w:r>
+        <w:rPr>
+          <w:b/>
+          <w:bCs/>
+          <w:color w:val="000000" w:themeColor="text1"/>
+          <w:sz w:val="72"/>
+          <w:szCs w:val="72"/>
+        </w:rPr>
+        <w:t>8</w:t>
+      </w:r>
+    </w:p>
+    <w:p>
+      <w:pPr>
+        <w:rPr>
+          <w:b/>
+          <w:bCs/>
+          <w:color w:val="000000" w:themeColor="text1"/>
+          <w:sz w:val="52"/>
+          <w:szCs w:val="52"/>
+        </w:rPr>
+      </w:pPr>
+      <w:proofErr w:type="spellStart"/>
+      <w:r>
+        <w:rPr>
+          <w:b/>
+          <w:bCs/>
+          <w:color w:val="000000" w:themeColor="text1"/>
+          <w:sz w:val="52"/>
+          <w:szCs w:val="52"/>
+        </w:rPr>
+        <w:t>Product</w:t>
+      </w:r>
+      <w:proofErr w:type="spellEnd"/>
+      <w:r>
+        <w:rPr>
+          <w:b/>
+          <w:bCs/>
+          <w:color w:val="000000" w:themeColor="text1"/>
+          <w:sz w:val="52"/>
+          <w:szCs w:val="52"/>
+        </w:rPr>
+        <w:t xml:space="preserve"> </w:t>
+      </w:r>
+      <w:proofErr w:type="spellStart"/>
+      <w:r>
+        <w:rPr>
+          <w:b/>
+          <w:bCs/>
+          <w:color w:val="000000" w:themeColor="text1"/>
+          <w:sz w:val="52"/>
+          <w:szCs w:val="52"/>
+        </w:rPr>
+        <w:t>Backlog</w:t>
+      </w:r>
+      <w:proofErr w:type="spellEnd"/>
+    </w:p>
+    <w:p>
+      <w:pPr>
+        <w:rPr>
+          <w:color w:val="000000" w:themeColor="text1"/>
+          <w:sz w:val="40"/>
+          <w:szCs w:val="40"/>
+        </w:rPr>
+      </w:pPr>
+      <w:r>
+        <w:rPr>
+          <w:color w:val="000000" w:themeColor="text1"/>
+          <w:sz w:val="40"/>
+          <w:szCs w:val="40"/>
+        </w:rPr>
+        <w:t xml:space="preserve">-Terminar </w:t>
+      </w:r>
+      <w:proofErr w:type="spellStart"/>
+      <w:r>
+        <w:rPr>
+          <w:color w:val="000000" w:themeColor="text1"/>
+          <w:sz w:val="40"/>
+          <w:szCs w:val="40"/>
+        </w:rPr>
+        <w:t>pagina</w:t>
+      </w:r>
+      <w:proofErr w:type="spellEnd"/>
+      <w:r>
+        <w:rPr>
+          <w:color w:val="000000" w:themeColor="text1"/>
+          <w:sz w:val="40"/>
+          <w:szCs w:val="40"/>
+        </w:rPr>
+        <w:t xml:space="preserve"> web: Diego</w:t>
+      </w:r>
+    </w:p>
+    <w:p>
+      <w:pPr>
+        <w:rPr>
+          <w:color w:val="000000" w:themeColor="text1"/>
+          <w:sz w:val="40"/>
+          <w:szCs w:val="40"/>
+        </w:rPr>
+      </w:pPr>
+      <w:r>
+        <w:rPr>
+          <w:color w:val="000000" w:themeColor="text1"/>
+          <w:sz w:val="40"/>
+          <w:szCs w:val="40"/>
+        </w:rPr>
+        <w:t xml:space="preserve">-Avanzar back: </w:t>
+      </w:r>
+      <w:proofErr w:type="spellStart"/>
+      <w:r>
+        <w:rPr>
+          <w:color w:val="000000" w:themeColor="text1"/>
+          <w:sz w:val="40"/>
+          <w:szCs w:val="40"/>
+        </w:rPr>
+        <w:t>Haitian</w:t>
+      </w:r>
+      <w:proofErr w:type="spellEnd"/>
+      <w:r>
+        <w:rPr>
+          <w:color w:val="000000" w:themeColor="text1"/>
+          <w:sz w:val="40"/>
+          <w:szCs w:val="40"/>
+        </w:rPr>
+        <w:t xml:space="preserve">, </w:t>
+      </w:r>
       <w:proofErr w:type="spellStart"/>
       <w:r>
         <w:rPr>
@@ -2217,15 +2953,24 @@
           <w:sz w:val="40"/>
           <w:szCs w:val="40"/>
         </w:rPr>
-        <w:t>-Terminar tríptico:</w:t>
-      </w:r>
-      <w:r>
-        <w:rPr>
-          <w:color w:val="000000" w:themeColor="text1"/>
-          <w:sz w:val="40"/>
-          <w:szCs w:val="40"/>
-        </w:rPr>
-        <w:t xml:space="preserve"> Diego</w:t>
+        <w:t>-Terminar tríptico: Diego</w:t>
+      </w:r>
+    </w:p>
+    <w:p>
+      <w:pPr>
+        <w:rPr>
+          <w:color w:val="000000" w:themeColor="text1"/>
+          <w:sz w:val="40"/>
+          <w:szCs w:val="40"/>
+        </w:rPr>
+      </w:pPr>
+      <w:r>
+        <w:rPr>
+          <w:color w:val="000000" w:themeColor="text1"/>
+          <w:sz w:val="40"/>
+          <w:szCs w:val="40"/>
+        </w:rPr>
+        <w:t>-PowerPoint: Marcos</w:t>
       </w:r>
     </w:p>
     <w:p>
@@ -2283,7 +3028,7 @@
           <w:sz w:val="52"/>
           <w:szCs w:val="52"/>
         </w:rPr>
-        <w:t xml:space="preserve"> 3</w:t>
+        <w:t xml:space="preserve"> 4</w:t>
       </w:r>
     </w:p>
     <w:p>
@@ -2309,17 +3054,27 @@
           <w:sz w:val="40"/>
           <w:szCs w:val="40"/>
         </w:rPr>
-        <w:t>Login</w:t>
-      </w:r>
-      <w:proofErr w:type="spellEnd"/>
-      <w:r>
-        <w:rPr>
-          <w:color w:val="000000" w:themeColor="text1"/>
-          <w:sz w:val="40"/>
-          <w:szCs w:val="40"/>
-        </w:rPr>
-        <w:t xml:space="preserve"> terminado: Gabriel</w:t>
-      </w:r>
+        <w:t>Backend</w:t>
+      </w:r>
+      <w:proofErr w:type="spellEnd"/>
+      <w:r>
+        <w:rPr>
+          <w:color w:val="000000" w:themeColor="text1"/>
+          <w:sz w:val="40"/>
+          <w:szCs w:val="40"/>
+        </w:rPr>
+        <w:t xml:space="preserve"> avanzando clase cafetería: </w:t>
+      </w:r>
+      <w:proofErr w:type="spellStart"/>
+      <w:r>
+        <w:rPr>
+          <w:color w:val="000000" w:themeColor="text1"/>
+          <w:sz w:val="40"/>
+          <w:szCs w:val="40"/>
+        </w:rPr>
+        <w:t>Davit</w:t>
+      </w:r>
+      <w:proofErr w:type="spellEnd"/>
     </w:p>
     <w:p>
       <w:pPr>
@@ -2353,6 +3108,492 @@
           <w:sz w:val="40"/>
           <w:szCs w:val="40"/>
         </w:rPr>
+        <w:t xml:space="preserve"> ava</w:t>
+      </w:r>
+      <w:r>
+        <w:rPr>
+          <w:color w:val="000000" w:themeColor="text1"/>
+          <w:sz w:val="40"/>
+          <w:szCs w:val="40"/>
+        </w:rPr>
+        <w:t>nzando clase biblioteca: Gabriel</w:t>
+      </w:r>
+    </w:p>
+    <w:p>
+      <w:pPr>
+        <w:rPr>
+          <w:color w:val="000000" w:themeColor="text1"/>
+          <w:sz w:val="40"/>
+          <w:szCs w:val="40"/>
+        </w:rPr>
+      </w:pPr>
+      <w:r>
+        <w:rPr>
+          <w:color w:val="000000" w:themeColor="text1"/>
+          <w:sz w:val="40"/>
+          <w:szCs w:val="40"/>
+        </w:rPr>
+        <w:t>-</w:t>
+      </w:r>
+      <w:proofErr w:type="spellStart"/>
+      <w:r>
+        <w:rPr>
+          <w:color w:val="000000" w:themeColor="text1"/>
+          <w:sz w:val="40"/>
+          <w:szCs w:val="40"/>
+        </w:rPr>
+        <w:t>Backend</w:t>
+      </w:r>
+      <w:proofErr w:type="spellEnd"/>
+      <w:r>
+        <w:rPr>
+          <w:color w:val="000000" w:themeColor="text1"/>
+          <w:sz w:val="40"/>
+          <w:szCs w:val="40"/>
+        </w:rPr>
+        <w:t xml:space="preserve"> avanzado clase reunión: </w:t>
+      </w:r>
+      <w:proofErr w:type="spellStart"/>
+      <w:r>
+        <w:rPr>
+          <w:color w:val="000000" w:themeColor="text1"/>
+          <w:sz w:val="40"/>
+          <w:szCs w:val="40"/>
+        </w:rPr>
+        <w:t>Haitian</w:t>
+      </w:r>
+      <w:proofErr w:type="spellEnd"/>
+    </w:p>
+    <w:p>
+      <w:pPr>
+        <w:rPr>
+          <w:color w:val="000000" w:themeColor="text1"/>
+          <w:sz w:val="40"/>
+          <w:szCs w:val="40"/>
+        </w:rPr>
+      </w:pPr>
+      <w:r>
+        <w:rPr>
+          <w:color w:val="000000" w:themeColor="text1"/>
+          <w:sz w:val="40"/>
+          <w:szCs w:val="40"/>
+        </w:rPr>
+        <w:t>-</w:t>
+      </w:r>
+      <w:proofErr w:type="spellStart"/>
+      <w:r>
+        <w:rPr>
+          <w:color w:val="000000" w:themeColor="text1"/>
+          <w:sz w:val="40"/>
+          <w:szCs w:val="40"/>
+        </w:rPr>
+        <w:t>Pagina</w:t>
+      </w:r>
+      <w:proofErr w:type="spellEnd"/>
+      <w:r>
+        <w:rPr>
+          <w:color w:val="000000" w:themeColor="text1"/>
+          <w:sz w:val="40"/>
+          <w:szCs w:val="40"/>
+        </w:rPr>
+        <w:t xml:space="preserve"> web en proceso: Diego</w:t>
+      </w:r>
+    </w:p>
+    <w:p>
+      <w:pPr>
+        <w:rPr>
+          <w:color w:val="000000" w:themeColor="text1"/>
+          <w:sz w:val="40"/>
+          <w:szCs w:val="40"/>
+        </w:rPr>
+      </w:pPr>
+      <w:r>
+        <w:rPr>
+          <w:color w:val="000000" w:themeColor="text1"/>
+          <w:sz w:val="40"/>
+          <w:szCs w:val="40"/>
+        </w:rPr>
+        <w:t>-PowerPoint empezar: Marcos</w:t>
+      </w:r>
+    </w:p>
+    <w:p>
+      <w:pPr>
+        <w:rPr>
+          <w:color w:val="000000" w:themeColor="text1"/>
+          <w:sz w:val="40"/>
+          <w:szCs w:val="40"/>
+          <w:lang w:val="en-US"/>
+        </w:rPr>
+      </w:pPr>
+    </w:p>
+    <w:p>
+      <w:pPr>
+        <w:rPr>
+          <w:b/>
+          <w:bCs/>
+          <w:color w:val="000000" w:themeColor="text1"/>
+          <w:sz w:val="52"/>
+          <w:szCs w:val="52"/>
+        </w:rPr>
+      </w:pPr>
+      <w:proofErr w:type="spellStart"/>
+      <w:r>
+        <w:rPr>
+          <w:b/>
+          <w:bCs/>
+          <w:color w:val="000000" w:themeColor="text1"/>
+          <w:sz w:val="52"/>
+          <w:szCs w:val="52"/>
+        </w:rPr>
+        <w:t>Burn</w:t>
+      </w:r>
+      <w:proofErr w:type="spellEnd"/>
+      <w:r>
+        <w:rPr>
+          <w:b/>
+          <w:bCs/>
+          <w:color w:val="000000" w:themeColor="text1"/>
+          <w:sz w:val="52"/>
+          <w:szCs w:val="52"/>
+        </w:rPr>
+        <w:t xml:space="preserve"> Down</w:t>
+      </w:r>
+    </w:p>
+    <w:p>
+      <w:pPr>
+        <w:rPr>
+          <w:color w:val="000000" w:themeColor="text1"/>
+          <w:sz w:val="40"/>
+          <w:szCs w:val="40"/>
+        </w:rPr>
+      </w:pPr>
+      <w:r>
+        <w:rPr>
+          <w:color w:val="000000" w:themeColor="text1"/>
+          <w:sz w:val="40"/>
+          <w:szCs w:val="40"/>
+        </w:rPr>
+        <w:t>Nos hemos</w:t>
+      </w:r>
+      <w:r>
+        <w:rPr>
+          <w:color w:val="000000" w:themeColor="text1"/>
+          <w:sz w:val="40"/>
+          <w:szCs w:val="40"/>
+        </w:rPr>
+        <w:t xml:space="preserve"> atascado en el apartado de reunión, estamos finalizando las de más funcionalidades</w:t>
+      </w:r>
+      <w:r>
+        <w:rPr>
+          <w:color w:val="000000" w:themeColor="text1"/>
+          <w:sz w:val="40"/>
+          <w:szCs w:val="40"/>
+        </w:rPr>
+        <w:t>.</w:t>
+      </w:r>
+    </w:p>
+    <w:p>
+      <w:pPr>
+        <w:rPr>
+          <w:color w:val="000000" w:themeColor="text1"/>
+          <w:sz w:val="40"/>
+          <w:szCs w:val="40"/>
+        </w:rPr>
+      </w:pPr>
+    </w:p>
+    <w:p>
+      <w:pPr>
+        <w:rPr>
+          <w:color w:val="000000" w:themeColor="text1"/>
+          <w:sz w:val="40"/>
+          <w:szCs w:val="40"/>
+        </w:rPr>
+      </w:pPr>
+    </w:p>
+    <w:p>
+      <w:pPr>
+        <w:rPr>
+          <w:b/>
+          <w:bCs/>
+          <w:color w:val="000000" w:themeColor="text1"/>
+          <w:sz w:val="72"/>
+          <w:szCs w:val="72"/>
+        </w:rPr>
+      </w:pPr>
+      <w:proofErr w:type="spellStart"/>
+      <w:r>
+        <w:rPr>
+          <w:b/>
+          <w:bCs/>
+          <w:color w:val="000000" w:themeColor="text1"/>
+          <w:sz w:val="72"/>
+          <w:szCs w:val="72"/>
+        </w:rPr>
+        <w:lastRenderedPageBreak/>
+        <w:t>Dia</w:t>
+      </w:r>
+      <w:proofErr w:type="spellEnd"/>
+      <w:r>
+        <w:rPr>
+          <w:b/>
+          <w:bCs/>
+          <w:color w:val="000000" w:themeColor="text1"/>
+          <w:sz w:val="72"/>
+          <w:szCs w:val="72"/>
+        </w:rPr>
+        <w:t xml:space="preserve"> </w:t>
+      </w:r>
+      <w:r>
+        <w:rPr>
+          <w:b/>
+          <w:bCs/>
+          <w:color w:val="000000" w:themeColor="text1"/>
+          <w:sz w:val="72"/>
+          <w:szCs w:val="72"/>
+        </w:rPr>
+        <w:t>9</w:t>
+      </w:r>
+    </w:p>
+    <w:p>
+      <w:pPr>
+        <w:rPr>
+          <w:b/>
+          <w:bCs/>
+          <w:color w:val="000000" w:themeColor="text1"/>
+          <w:sz w:val="52"/>
+          <w:szCs w:val="52"/>
+        </w:rPr>
+      </w:pPr>
+      <w:proofErr w:type="spellStart"/>
+      <w:r>
+        <w:rPr>
+          <w:b/>
+          <w:bCs/>
+          <w:color w:val="000000" w:themeColor="text1"/>
+          <w:sz w:val="52"/>
+          <w:szCs w:val="52"/>
+        </w:rPr>
+        <w:t>Product</w:t>
+      </w:r>
+      <w:proofErr w:type="spellEnd"/>
+      <w:r>
+        <w:rPr>
+          <w:b/>
+          <w:bCs/>
+          <w:color w:val="000000" w:themeColor="text1"/>
+          <w:sz w:val="52"/>
+          <w:szCs w:val="52"/>
+        </w:rPr>
+        <w:t xml:space="preserve"> </w:t>
+      </w:r>
+      <w:proofErr w:type="spellStart"/>
+      <w:r>
+        <w:rPr>
+          <w:b/>
+          <w:bCs/>
+          <w:color w:val="000000" w:themeColor="text1"/>
+          <w:sz w:val="52"/>
+          <w:szCs w:val="52"/>
+        </w:rPr>
+        <w:t>Backlog</w:t>
+      </w:r>
+      <w:proofErr w:type="spellEnd"/>
+    </w:p>
+    <w:p>
+      <w:pPr>
+        <w:rPr>
+          <w:color w:val="000000" w:themeColor="text1"/>
+          <w:sz w:val="40"/>
+          <w:szCs w:val="40"/>
+        </w:rPr>
+      </w:pPr>
+      <w:r>
+        <w:rPr>
+          <w:color w:val="000000" w:themeColor="text1"/>
+          <w:sz w:val="40"/>
+          <w:szCs w:val="40"/>
+        </w:rPr>
+        <w:t xml:space="preserve">-Terminar </w:t>
+      </w:r>
+      <w:proofErr w:type="spellStart"/>
+      <w:r>
+        <w:rPr>
+          <w:color w:val="000000" w:themeColor="text1"/>
+          <w:sz w:val="40"/>
+          <w:szCs w:val="40"/>
+        </w:rPr>
+        <w:t>pagina</w:t>
+      </w:r>
+      <w:proofErr w:type="spellEnd"/>
+      <w:r>
+        <w:rPr>
+          <w:color w:val="000000" w:themeColor="text1"/>
+          <w:sz w:val="40"/>
+          <w:szCs w:val="40"/>
+        </w:rPr>
+        <w:t xml:space="preserve"> web: Diego</w:t>
+      </w:r>
+    </w:p>
+    <w:p>
+      <w:pPr>
+        <w:rPr>
+          <w:color w:val="000000" w:themeColor="text1"/>
+          <w:sz w:val="40"/>
+          <w:szCs w:val="40"/>
+        </w:rPr>
+      </w:pPr>
+      <w:r>
+        <w:rPr>
+          <w:color w:val="000000" w:themeColor="text1"/>
+          <w:sz w:val="40"/>
+          <w:szCs w:val="40"/>
+        </w:rPr>
+        <w:t xml:space="preserve">-Avanzar back: </w:t>
+      </w:r>
+      <w:proofErr w:type="spellStart"/>
+      <w:r>
+        <w:rPr>
+          <w:color w:val="000000" w:themeColor="text1"/>
+          <w:sz w:val="40"/>
+          <w:szCs w:val="40"/>
+        </w:rPr>
+        <w:t>Haitian</w:t>
+      </w:r>
+      <w:proofErr w:type="spellEnd"/>
+      <w:r>
+        <w:rPr>
+          <w:color w:val="000000" w:themeColor="text1"/>
+          <w:sz w:val="40"/>
+          <w:szCs w:val="40"/>
+        </w:rPr>
+        <w:t xml:space="preserve">, </w:t>
+      </w:r>
+      <w:proofErr w:type="spellStart"/>
+      <w:r>
+        <w:rPr>
+          <w:color w:val="000000" w:themeColor="text1"/>
+          <w:sz w:val="40"/>
+          <w:szCs w:val="40"/>
+        </w:rPr>
+        <w:t>Davit</w:t>
+      </w:r>
+      <w:proofErr w:type="spellEnd"/>
+      <w:r>
+        <w:rPr>
+          <w:color w:val="000000" w:themeColor="text1"/>
+          <w:sz w:val="40"/>
+          <w:szCs w:val="40"/>
+        </w:rPr>
+        <w:t xml:space="preserve"> y Gabriel</w:t>
+      </w:r>
+    </w:p>
+    <w:p>
+      <w:pPr>
+        <w:rPr>
+          <w:color w:val="000000" w:themeColor="text1"/>
+          <w:sz w:val="40"/>
+          <w:szCs w:val="40"/>
+        </w:rPr>
+      </w:pPr>
+      <w:r>
+        <w:rPr>
+          <w:color w:val="000000" w:themeColor="text1"/>
+          <w:sz w:val="40"/>
+          <w:szCs w:val="40"/>
+        </w:rPr>
+        <w:t>-PowerPoint: Marcos</w:t>
+      </w:r>
+    </w:p>
+    <w:p>
+      <w:pPr>
+        <w:rPr>
+          <w:color w:val="000000" w:themeColor="text1"/>
+          <w:sz w:val="40"/>
+          <w:szCs w:val="40"/>
+        </w:rPr>
+      </w:pPr>
+      <w:r>
+        <w:rPr>
+          <w:color w:val="000000" w:themeColor="text1"/>
+          <w:sz w:val="40"/>
+          <w:szCs w:val="40"/>
+        </w:rPr>
+        <w:t xml:space="preserve">-Ayudar en el back: </w:t>
+      </w:r>
+      <w:proofErr w:type="spellStart"/>
+      <w:r>
+        <w:rPr>
+          <w:color w:val="000000" w:themeColor="text1"/>
+          <w:sz w:val="40"/>
+          <w:szCs w:val="40"/>
+        </w:rPr>
+        <w:t>Ivan</w:t>
+      </w:r>
+      <w:proofErr w:type="spellEnd"/>
+    </w:p>
+    <w:p>
+      <w:pPr>
+        <w:rPr>
+          <w:b/>
+          <w:bCs/>
+          <w:color w:val="000000" w:themeColor="text1"/>
+          <w:sz w:val="52"/>
+          <w:szCs w:val="52"/>
+        </w:rPr>
+      </w:pPr>
+      <w:r>
+        <w:rPr>
+          <w:b/>
+          <w:bCs/>
+          <w:color w:val="000000" w:themeColor="text1"/>
+          <w:sz w:val="52"/>
+          <w:szCs w:val="52"/>
+        </w:rPr>
+        <w:t>Sprint</w:t>
+      </w:r>
+      <w:r>
+        <w:rPr>
+          <w:b/>
+          <w:bCs/>
+          <w:color w:val="000000" w:themeColor="text1"/>
+          <w:sz w:val="52"/>
+          <w:szCs w:val="52"/>
+        </w:rPr>
+        <w:t xml:space="preserve"> 4</w:t>
+      </w:r>
+    </w:p>
+    <w:p>
+      <w:pPr>
+        <w:rPr>
+          <w:color w:val="000000" w:themeColor="text1"/>
+          <w:sz w:val="40"/>
+          <w:szCs w:val="40"/>
+        </w:rPr>
+      </w:pPr>
+      <w:r>
+        <w:rPr>
+          <w:color w:val="000000" w:themeColor="text1"/>
+          <w:sz w:val="40"/>
+          <w:szCs w:val="40"/>
+        </w:rPr>
+        <w:t>-</w:t>
+      </w:r>
+      <w:proofErr w:type="spellStart"/>
+      <w:r>
+        <w:rPr>
+          <w:color w:val="000000" w:themeColor="text1"/>
+          <w:sz w:val="40"/>
+          <w:szCs w:val="40"/>
+        </w:rPr>
+        <w:t>Backend</w:t>
+      </w:r>
+      <w:proofErr w:type="spellEnd"/>
+      <w:r>
+        <w:rPr>
+          <w:color w:val="000000" w:themeColor="text1"/>
+          <w:sz w:val="40"/>
+          <w:szCs w:val="40"/>
+        </w:rPr>
         <w:t xml:space="preserve"> avanzando clase cafetería: </w:t>
       </w:r>
       <w:proofErr w:type="spellStart"/>
@@ -2398,8 +3639,45 @@
           <w:sz w:val="40"/>
           <w:szCs w:val="40"/>
         </w:rPr>
-        <w:t xml:space="preserve"> avanzando clase biblioteca: Haitian</w:t>
-      </w:r>
+        <w:t xml:space="preserve"> avanzado clase reunión: </w:t>
+      </w:r>
+      <w:proofErr w:type="spellStart"/>
+      <w:r>
+        <w:rPr>
+          <w:color w:val="000000" w:themeColor="text1"/>
+          <w:sz w:val="40"/>
+          <w:szCs w:val="40"/>
+        </w:rPr>
+        <w:t>Haitian</w:t>
+      </w:r>
+      <w:proofErr w:type="spellEnd"/>
+    </w:p>
+    <w:p>
+      <w:pPr>
+        <w:rPr>
+          <w:color w:val="000000" w:themeColor="text1"/>
+          <w:sz w:val="40"/>
+          <w:szCs w:val="40"/>
+        </w:rPr>
+      </w:pPr>
+      <w:r>
+        <w:rPr>
+          <w:color w:val="000000" w:themeColor="text1"/>
+          <w:sz w:val="40"/>
+          <w:szCs w:val="40"/>
+        </w:rPr>
+        <w:t xml:space="preserve">-Cambios en la base de datos: </w:t>
+      </w:r>
+      <w:proofErr w:type="spellStart"/>
+      <w:r>
+        <w:rPr>
+          <w:color w:val="000000" w:themeColor="text1"/>
+          <w:sz w:val="40"/>
+          <w:szCs w:val="40"/>
+        </w:rPr>
+        <w:t>Haitian</w:t>
+      </w:r>
+      <w:proofErr w:type="spellEnd"/>
     </w:p>
     <w:p>
       <w:pPr>
@@ -2424,6 +3702,428 @@
           <w:sz w:val="40"/>
           <w:szCs w:val="40"/>
         </w:rPr>
+        <w:t>Pagina</w:t>
+      </w:r>
+      <w:proofErr w:type="spellEnd"/>
+      <w:r>
+        <w:rPr>
+          <w:color w:val="000000" w:themeColor="text1"/>
+          <w:sz w:val="40"/>
+          <w:szCs w:val="40"/>
+        </w:rPr>
+        <w:t xml:space="preserve"> web en proceso: Diego</w:t>
+      </w:r>
+    </w:p>
+    <w:p>
+      <w:pPr>
+        <w:rPr>
+          <w:color w:val="000000" w:themeColor="text1"/>
+          <w:sz w:val="40"/>
+          <w:szCs w:val="40"/>
+        </w:rPr>
+      </w:pPr>
+      <w:r>
+        <w:rPr>
+          <w:color w:val="000000" w:themeColor="text1"/>
+          <w:sz w:val="40"/>
+          <w:szCs w:val="40"/>
+        </w:rPr>
+        <w:t>-Power</w:t>
+      </w:r>
+      <w:r>
+        <w:rPr>
+          <w:color w:val="000000" w:themeColor="text1"/>
+          <w:sz w:val="40"/>
+          <w:szCs w:val="40"/>
+        </w:rPr>
+        <w:t>Point continuar</w:t>
+      </w:r>
+      <w:r>
+        <w:rPr>
+          <w:color w:val="000000" w:themeColor="text1"/>
+          <w:sz w:val="40"/>
+          <w:szCs w:val="40"/>
+        </w:rPr>
+        <w:t>: Marcos</w:t>
+      </w:r>
+      <w:r>
+        <w:rPr>
+          <w:color w:val="000000" w:themeColor="text1"/>
+          <w:sz w:val="40"/>
+          <w:szCs w:val="40"/>
+        </w:rPr>
+        <w:t>, Gabriel</w:t>
+      </w:r>
+    </w:p>
+    <w:p>
+      <w:pPr>
+        <w:rPr>
+          <w:color w:val="000000" w:themeColor="text1"/>
+          <w:sz w:val="40"/>
+          <w:szCs w:val="40"/>
+          <w:lang w:val="en-US"/>
+        </w:rPr>
+      </w:pPr>
+    </w:p>
+    <w:p>
+      <w:pPr>
+        <w:rPr>
+          <w:b/>
+          <w:bCs/>
+          <w:color w:val="000000" w:themeColor="text1"/>
+          <w:sz w:val="52"/>
+          <w:szCs w:val="52"/>
+        </w:rPr>
+      </w:pPr>
+      <w:proofErr w:type="spellStart"/>
+      <w:r>
+        <w:rPr>
+          <w:b/>
+          <w:bCs/>
+          <w:color w:val="000000" w:themeColor="text1"/>
+          <w:sz w:val="52"/>
+          <w:szCs w:val="52"/>
+        </w:rPr>
+        <w:t>Burn</w:t>
+      </w:r>
+      <w:proofErr w:type="spellEnd"/>
+      <w:r>
+        <w:rPr>
+          <w:b/>
+          <w:bCs/>
+          <w:color w:val="000000" w:themeColor="text1"/>
+          <w:sz w:val="52"/>
+          <w:szCs w:val="52"/>
+        </w:rPr>
+        <w:t xml:space="preserve"> Down</w:t>
+      </w:r>
+    </w:p>
+    <w:p>
+      <w:pPr>
+        <w:rPr>
+          <w:color w:val="000000" w:themeColor="text1"/>
+          <w:sz w:val="40"/>
+          <w:szCs w:val="40"/>
+        </w:rPr>
+      </w:pPr>
+      <w:r>
+        <w:rPr>
+          <w:color w:val="000000" w:themeColor="text1"/>
+          <w:sz w:val="40"/>
+          <w:szCs w:val="40"/>
+        </w:rPr>
+        <w:t>Hemos optimizado el código del apartado de reunión</w:t>
+      </w:r>
+      <w:r>
+        <w:rPr>
+          <w:color w:val="000000" w:themeColor="text1"/>
+          <w:sz w:val="40"/>
+          <w:szCs w:val="40"/>
+        </w:rPr>
+        <w:t>, estamos finalizando las de más funcionalidades.</w:t>
+      </w:r>
+    </w:p>
+    <w:p>
+      <w:pPr>
+        <w:rPr>
+          <w:color w:val="000000" w:themeColor="text1"/>
+          <w:sz w:val="40"/>
+          <w:szCs w:val="40"/>
+        </w:rPr>
+      </w:pPr>
+    </w:p>
+    <w:p>
+      <w:pPr>
+        <w:rPr>
+          <w:color w:val="000000" w:themeColor="text1"/>
+          <w:sz w:val="40"/>
+          <w:szCs w:val="40"/>
+        </w:rPr>
+      </w:pPr>
+    </w:p>
+    <w:p>
+      <w:pPr>
+        <w:rPr>
+          <w:color w:val="000000" w:themeColor="text1"/>
+          <w:sz w:val="40"/>
+          <w:szCs w:val="40"/>
+        </w:rPr>
+      </w:pPr>
+    </w:p>
+    <w:p>
+      <w:pPr>
+        <w:rPr>
+          <w:b/>
+          <w:bCs/>
+          <w:color w:val="000000" w:themeColor="text1"/>
+          <w:sz w:val="72"/>
+          <w:szCs w:val="72"/>
+        </w:rPr>
+      </w:pPr>
+      <w:proofErr w:type="spellStart"/>
+      <w:r>
+        <w:rPr>
+          <w:b/>
+          <w:bCs/>
+          <w:color w:val="000000" w:themeColor="text1"/>
+          <w:sz w:val="72"/>
+          <w:szCs w:val="72"/>
+        </w:rPr>
+        <w:t>Dia</w:t>
+      </w:r>
+      <w:proofErr w:type="spellEnd"/>
+      <w:r>
+        <w:rPr>
+          <w:b/>
+          <w:bCs/>
+          <w:color w:val="000000" w:themeColor="text1"/>
+          <w:sz w:val="72"/>
+          <w:szCs w:val="72"/>
+        </w:rPr>
+        <w:t xml:space="preserve"> </w:t>
+      </w:r>
+      <w:r>
+        <w:rPr>
+          <w:b/>
+          <w:bCs/>
+          <w:color w:val="000000" w:themeColor="text1"/>
+          <w:sz w:val="72"/>
+          <w:szCs w:val="72"/>
+        </w:rPr>
+        <w:t>10</w:t>
+      </w:r>
+    </w:p>
+    <w:p>
+      <w:pPr>
+        <w:rPr>
+          <w:b/>
+          <w:bCs/>
+          <w:color w:val="000000" w:themeColor="text1"/>
+          <w:sz w:val="52"/>
+          <w:szCs w:val="52"/>
+        </w:rPr>
+      </w:pPr>
+      <w:proofErr w:type="spellStart"/>
+      <w:r>
+        <w:rPr>
+          <w:b/>
+          <w:bCs/>
+          <w:color w:val="000000" w:themeColor="text1"/>
+          <w:sz w:val="52"/>
+          <w:szCs w:val="52"/>
+        </w:rPr>
+        <w:t>Product</w:t>
+      </w:r>
+      <w:proofErr w:type="spellEnd"/>
+      <w:r>
+        <w:rPr>
+          <w:b/>
+          <w:bCs/>
+          <w:color w:val="000000" w:themeColor="text1"/>
+          <w:sz w:val="52"/>
+          <w:szCs w:val="52"/>
+        </w:rPr>
+        <w:t xml:space="preserve"> </w:t>
+      </w:r>
+      <w:proofErr w:type="spellStart"/>
+      <w:r>
+        <w:rPr>
+          <w:b/>
+          <w:bCs/>
+          <w:color w:val="000000" w:themeColor="text1"/>
+          <w:sz w:val="52"/>
+          <w:szCs w:val="52"/>
+        </w:rPr>
+        <w:t>Backlog</w:t>
+      </w:r>
+      <w:proofErr w:type="spellEnd"/>
+    </w:p>
+    <w:p>
+      <w:pPr>
+        <w:rPr>
+          <w:color w:val="000000" w:themeColor="text1"/>
+          <w:sz w:val="40"/>
+          <w:szCs w:val="40"/>
+        </w:rPr>
+      </w:pPr>
+      <w:r>
+        <w:rPr>
+          <w:color w:val="000000" w:themeColor="text1"/>
+          <w:sz w:val="40"/>
+          <w:szCs w:val="40"/>
+        </w:rPr>
+        <w:t xml:space="preserve">-Terminar </w:t>
+      </w:r>
+      <w:proofErr w:type="spellStart"/>
+      <w:r>
+        <w:rPr>
+          <w:color w:val="000000" w:themeColor="text1"/>
+          <w:sz w:val="40"/>
+          <w:szCs w:val="40"/>
+        </w:rPr>
+        <w:t>pagina</w:t>
+      </w:r>
+      <w:proofErr w:type="spellEnd"/>
+      <w:r>
+        <w:rPr>
+          <w:color w:val="000000" w:themeColor="text1"/>
+          <w:sz w:val="40"/>
+          <w:szCs w:val="40"/>
+        </w:rPr>
+        <w:t xml:space="preserve"> web: Diego</w:t>
+      </w:r>
+    </w:p>
+    <w:p>
+      <w:pPr>
+        <w:rPr>
+          <w:color w:val="000000" w:themeColor="text1"/>
+          <w:sz w:val="40"/>
+          <w:szCs w:val="40"/>
+        </w:rPr>
+      </w:pPr>
+      <w:r>
+        <w:rPr>
+          <w:color w:val="000000" w:themeColor="text1"/>
+          <w:sz w:val="40"/>
+          <w:szCs w:val="40"/>
+        </w:rPr>
+        <w:t xml:space="preserve">-Avanzar back: </w:t>
+      </w:r>
+      <w:proofErr w:type="spellStart"/>
+      <w:r>
+        <w:rPr>
+          <w:color w:val="000000" w:themeColor="text1"/>
+          <w:sz w:val="40"/>
+          <w:szCs w:val="40"/>
+        </w:rPr>
+        <w:t>Haitian</w:t>
+      </w:r>
+      <w:proofErr w:type="spellEnd"/>
+      <w:r>
+        <w:rPr>
+          <w:color w:val="000000" w:themeColor="text1"/>
+          <w:sz w:val="40"/>
+          <w:szCs w:val="40"/>
+        </w:rPr>
+        <w:t xml:space="preserve">, </w:t>
+      </w:r>
+      <w:proofErr w:type="spellStart"/>
+      <w:r>
+        <w:rPr>
+          <w:color w:val="000000" w:themeColor="text1"/>
+          <w:sz w:val="40"/>
+          <w:szCs w:val="40"/>
+        </w:rPr>
+        <w:t>Davit</w:t>
+      </w:r>
+      <w:proofErr w:type="spellEnd"/>
+      <w:r>
+        <w:rPr>
+          <w:color w:val="000000" w:themeColor="text1"/>
+          <w:sz w:val="40"/>
+          <w:szCs w:val="40"/>
+        </w:rPr>
+        <w:t xml:space="preserve"> y Gabriel</w:t>
+      </w:r>
+    </w:p>
+    <w:p>
+      <w:pPr>
+        <w:rPr>
+          <w:color w:val="000000" w:themeColor="text1"/>
+          <w:sz w:val="40"/>
+          <w:szCs w:val="40"/>
+        </w:rPr>
+      </w:pPr>
+      <w:r>
+        <w:rPr>
+          <w:color w:val="000000" w:themeColor="text1"/>
+          <w:sz w:val="40"/>
+          <w:szCs w:val="40"/>
+        </w:rPr>
+        <w:t>-PowerPoint: Marcos</w:t>
+      </w:r>
+    </w:p>
+    <w:p>
+      <w:pPr>
+        <w:rPr>
+          <w:color w:val="000000" w:themeColor="text1"/>
+          <w:sz w:val="40"/>
+          <w:szCs w:val="40"/>
+        </w:rPr>
+      </w:pPr>
+      <w:r>
+        <w:rPr>
+          <w:color w:val="000000" w:themeColor="text1"/>
+          <w:sz w:val="40"/>
+          <w:szCs w:val="40"/>
+        </w:rPr>
+        <w:t xml:space="preserve">-Ayudar en el back: </w:t>
+      </w:r>
+      <w:proofErr w:type="spellStart"/>
+      <w:r>
+        <w:rPr>
+          <w:color w:val="000000" w:themeColor="text1"/>
+          <w:sz w:val="40"/>
+          <w:szCs w:val="40"/>
+        </w:rPr>
+        <w:t>Ivan</w:t>
+      </w:r>
+      <w:proofErr w:type="spellEnd"/>
+    </w:p>
+    <w:p>
+      <w:pPr>
+        <w:rPr>
+          <w:b/>
+          <w:bCs/>
+          <w:color w:val="000000" w:themeColor="text1"/>
+          <w:sz w:val="52"/>
+          <w:szCs w:val="52"/>
+        </w:rPr>
+      </w:pPr>
+      <w:r>
+        <w:rPr>
+          <w:b/>
+          <w:bCs/>
+          <w:color w:val="000000" w:themeColor="text1"/>
+          <w:sz w:val="52"/>
+          <w:szCs w:val="52"/>
+        </w:rPr>
+        <w:t>Sprint</w:t>
+      </w:r>
+      <w:r>
+        <w:rPr>
+          <w:b/>
+          <w:bCs/>
+          <w:color w:val="000000" w:themeColor="text1"/>
+          <w:sz w:val="52"/>
+          <w:szCs w:val="52"/>
+        </w:rPr>
+        <w:t xml:space="preserve"> 4</w:t>
+      </w:r>
+    </w:p>
+    <w:p>
+      <w:pPr>
+        <w:rPr>
+          <w:color w:val="000000" w:themeColor="text1"/>
+          <w:sz w:val="40"/>
+          <w:szCs w:val="40"/>
+        </w:rPr>
+      </w:pPr>
+      <w:r>
+        <w:rPr>
+          <w:color w:val="000000" w:themeColor="text1"/>
+          <w:sz w:val="40"/>
+          <w:szCs w:val="40"/>
+        </w:rPr>
+        <w:t>-</w:t>
+      </w:r>
+      <w:proofErr w:type="spellStart"/>
+      <w:r>
+        <w:rPr>
+          <w:color w:val="000000" w:themeColor="text1"/>
+          <w:sz w:val="40"/>
+          <w:szCs w:val="40"/>
+        </w:rPr>
         <w:t>Backend</w:t>
       </w:r>
       <w:proofErr w:type="spellEnd"/>
@@ -2433,26 +4133,18 @@
           <w:sz w:val="40"/>
           <w:szCs w:val="40"/>
         </w:rPr>
-        <w:t xml:space="preserve"> avanzando clase </w:t>
-      </w:r>
-      <w:proofErr w:type="spellStart"/>
-      <w:r>
-        <w:rPr>
-          <w:color w:val="000000" w:themeColor="text1"/>
-          <w:sz w:val="40"/>
-          <w:szCs w:val="40"/>
-        </w:rPr>
-        <w:t>admi</w:t>
-      </w:r>
-      <w:proofErr w:type="spellEnd"/>
-      <w:r>
-        <w:rPr>
-          <w:color w:val="000000" w:themeColor="text1"/>
-          <w:sz w:val="40"/>
-          <w:szCs w:val="40"/>
-        </w:rPr>
-        <w:t>: Gabriel</w:t>
-      </w:r>
+        <w:t xml:space="preserve"> avanzando clase cafetería: </w:t>
+      </w:r>
+      <w:proofErr w:type="spellStart"/>
+      <w:r>
+        <w:rPr>
+          <w:color w:val="000000" w:themeColor="text1"/>
+          <w:sz w:val="40"/>
+          <w:szCs w:val="40"/>
+        </w:rPr>
+        <w:t>Davit</w:t>
+      </w:r>
+      <w:proofErr w:type="spellEnd"/>
     </w:p>
     <w:p>
       <w:pPr>
@@ -2477,6 +4169,78 @@
           <w:sz w:val="40"/>
           <w:szCs w:val="40"/>
         </w:rPr>
+        <w:t>Backend</w:t>
+      </w:r>
+      <w:proofErr w:type="spellEnd"/>
+      <w:r>
+        <w:rPr>
+          <w:color w:val="000000" w:themeColor="text1"/>
+          <w:sz w:val="40"/>
+          <w:szCs w:val="40"/>
+        </w:rPr>
+        <w:t xml:space="preserve"> avanzado clase reunión: </w:t>
+      </w:r>
+      <w:proofErr w:type="spellStart"/>
+      <w:r>
+        <w:rPr>
+          <w:color w:val="000000" w:themeColor="text1"/>
+          <w:sz w:val="40"/>
+          <w:szCs w:val="40"/>
+        </w:rPr>
+        <w:t>Haitian</w:t>
+      </w:r>
+      <w:proofErr w:type="spellEnd"/>
+    </w:p>
+    <w:p>
+      <w:pPr>
+        <w:rPr>
+          <w:color w:val="000000" w:themeColor="text1"/>
+          <w:sz w:val="40"/>
+          <w:szCs w:val="40"/>
+        </w:rPr>
+      </w:pPr>
+      <w:r>
+        <w:rPr>
+          <w:color w:val="000000" w:themeColor="text1"/>
+          <w:sz w:val="40"/>
+          <w:szCs w:val="40"/>
+        </w:rPr>
+        <w:t xml:space="preserve">-Cambios en la base de datos: </w:t>
+      </w:r>
+      <w:proofErr w:type="spellStart"/>
+      <w:r>
+        <w:rPr>
+          <w:color w:val="000000" w:themeColor="text1"/>
+          <w:sz w:val="40"/>
+          <w:szCs w:val="40"/>
+        </w:rPr>
+        <w:t>Haitian</w:t>
+      </w:r>
+      <w:proofErr w:type="spellEnd"/>
+    </w:p>
+    <w:p>
+      <w:pPr>
+        <w:rPr>
+          <w:color w:val="000000" w:themeColor="text1"/>
+          <w:sz w:val="40"/>
+          <w:szCs w:val="40"/>
+        </w:rPr>
+      </w:pPr>
+      <w:r>
+        <w:rPr>
+          <w:color w:val="000000" w:themeColor="text1"/>
+          <w:sz w:val="40"/>
+          <w:szCs w:val="40"/>
+        </w:rPr>
+        <w:t>-</w:t>
+      </w:r>
+      <w:proofErr w:type="spellStart"/>
+      <w:r>
+        <w:rPr>
+          <w:color w:val="000000" w:themeColor="text1"/>
+          <w:sz w:val="40"/>
+          <w:szCs w:val="40"/>
+        </w:rPr>
         <w:t>Pagina</w:t>
       </w:r>
       <w:proofErr w:type="spellEnd"/>
@@ -2486,15 +4250,48 @@
           <w:sz w:val="40"/>
           <w:szCs w:val="40"/>
         </w:rPr>
-        <w:t xml:space="preserve"> web </w:t>
-      </w:r>
-      <w:r>
-        <w:rPr>
-          <w:color w:val="000000" w:themeColor="text1"/>
-          <w:sz w:val="40"/>
-          <w:szCs w:val="40"/>
-        </w:rPr>
-        <w:t>en proceso.</w:t>
+        <w:t xml:space="preserve"> web en proceso: Diego</w:t>
+      </w:r>
+      <w:r>
+        <w:rPr>
+          <w:color w:val="000000" w:themeColor="text1"/>
+          <w:sz w:val="40"/>
+          <w:szCs w:val="40"/>
+        </w:rPr>
+        <w:t>, Gabriel</w:t>
+      </w:r>
+    </w:p>
+    <w:p>
+      <w:pPr>
+        <w:rPr>
+          <w:color w:val="000000" w:themeColor="text1"/>
+          <w:sz w:val="40"/>
+          <w:szCs w:val="40"/>
+        </w:rPr>
+      </w:pPr>
+      <w:r>
+        <w:rPr>
+          <w:color w:val="000000" w:themeColor="text1"/>
+          <w:sz w:val="40"/>
+          <w:szCs w:val="40"/>
+        </w:rPr>
+        <w:t>-Power</w:t>
+      </w:r>
+      <w:r>
+        <w:rPr>
+          <w:color w:val="000000" w:themeColor="text1"/>
+          <w:sz w:val="40"/>
+          <w:szCs w:val="40"/>
+        </w:rPr>
+        <w:t>Point continuar</w:t>
+      </w:r>
+      <w:r>
+        <w:rPr>
+          <w:color w:val="000000" w:themeColor="text1"/>
+          <w:sz w:val="40"/>
+          <w:szCs w:val="40"/>
+        </w:rPr>
+        <w:t>: Marcos, Gabriel</w:t>
       </w:r>
     </w:p>
     <w:p>
@@ -2554,44 +4351,35 @@
           <w:sz w:val="40"/>
           <w:szCs w:val="40"/>
         </w:rPr>
-        <w:t xml:space="preserve">Nos hemos atascado en los de </w:t>
-      </w:r>
-      <w:proofErr w:type="spellStart"/>
-      <w:r>
-        <w:rPr>
-          <w:color w:val="000000" w:themeColor="text1"/>
-          <w:sz w:val="40"/>
-          <w:szCs w:val="40"/>
-        </w:rPr>
-        <w:t>UserControls</w:t>
-      </w:r>
-      <w:proofErr w:type="spellEnd"/>
-      <w:r>
-        <w:rPr>
-          <w:color w:val="000000" w:themeColor="text1"/>
-          <w:sz w:val="40"/>
-          <w:szCs w:val="40"/>
-        </w:rPr>
-        <w:t xml:space="preserve">, hemos terminado </w:t>
-      </w:r>
-      <w:proofErr w:type="spellStart"/>
-      <w:r>
-        <w:rPr>
-          <w:color w:val="000000" w:themeColor="text1"/>
-          <w:sz w:val="40"/>
-          <w:szCs w:val="40"/>
-        </w:rPr>
-        <w:t>front</w:t>
-      </w:r>
-      <w:proofErr w:type="spellEnd"/>
-      <w:r>
-        <w:rPr>
-          <w:color w:val="000000" w:themeColor="text1"/>
-          <w:sz w:val="40"/>
-          <w:szCs w:val="40"/>
-        </w:rPr>
-        <w:t>.</w:t>
-      </w:r>
+        <w:t>E</w:t>
+      </w:r>
+      <w:bookmarkStart w:id="0" w:name="_GoBack"/>
+      <w:bookmarkEnd w:id="0"/>
+      <w:r>
+        <w:rPr>
+          <w:color w:val="000000" w:themeColor="text1"/>
+          <w:sz w:val="40"/>
+          <w:szCs w:val="40"/>
+        </w:rPr>
+        <w:t>stamos</w:t>
+      </w:r>
+      <w:r>
+        <w:rPr>
+          <w:color w:val="000000" w:themeColor="text1"/>
+          <w:sz w:val="40"/>
+          <w:szCs w:val="40"/>
+        </w:rPr>
+        <w:t xml:space="preserve"> finalizando las de más funcionalidades.</w:t>
+      </w:r>
+    </w:p>
+    <w:p>
+      <w:pPr>
+        <w:rPr>
+          <w:color w:val="000000" w:themeColor="text1"/>
+          <w:sz w:val="40"/>
+          <w:szCs w:val="40"/>
+        </w:rPr>
+      </w:pPr>
     </w:p>
     <w:sectPr>
       <w:headerReference w:type="even" r:id="rId7"/>
@@ -2610,7 +4398,7 @@
 </file>
 
 <file path=word/endnotes.xml><?xml version="1.0" encoding="utf-8"?>
-<w:endnotes xmlns:wpc="http://schemas.microsoft.com/office/word/2010/wordprocessingCanvas" xmlns:cx="http://schemas.microsoft.com/office/drawing/2014/chartex" xmlns:cx1="http://schemas.microsoft.com/office/drawing/2015/9/8/chartex" xmlns:cx2="http://schemas.microsoft.com/office/drawing/2015/10/21/chartex" xmlns:cx3="http://schemas.microsoft.com/office/drawing/2016/5/9/chartex" xmlns:cx4="http://schemas.microsoft.com/office/drawing/2016/5/10/chartex" xmlns:cx5="http://schemas.microsoft.com/office/drawing/2016/5/11/chartex" xmlns:cx6="http://schemas.microsoft.com/office/drawing/2016/5/12/chartex" xmlns:cx7="http://schemas.microsoft.com/office/drawing/2016/5/13/chartex" xmlns:cx8="http://schemas.microsoft.com/office/drawing/2016/5/14/chartex" xmlns:mc="http://schemas.openxmlformats.org/markup-compatibility/2006" xmlns:aink="http://schemas.microsoft.com/office/drawing/2016/ink" xmlns:am3d="http://schemas.microsoft.com/office/drawing/2017/model3d" xmlns:o="urn:schemas-microsoft-com:office:office" xmlns:oel="http://schemas.microsoft.com/office/2019/extlst" xmlns:r="http://schemas.openxmlformats.org/officeDocument/2006/relationships" xmlns:m="http://schemas.openxmlformats.org/officeDocument/2006/math" xmlns:v="urn:schemas-microsoft-com:vml" xmlns:wp14="http://schemas.microsoft.com/office/word/2010/wordprocessingDrawing" xmlns:wp="http://schemas.openxmlformats.org/drawingml/2006/wordprocessingDrawing" xmlns:w10="urn:schemas-microsoft-com:office:word" xmlns:w="http://schemas.openxmlformats.org/wordprocessingml/2006/main" xmlns:w14="http://schemas.microsoft.com/office/word/2010/wordml" xmlns:w15="http://schemas.microsoft.com/office/word/2012/wordml" xmlns:w16cex="http://schemas.microsoft.com/office/word/2018/wordml/cex" xmlns:w16cid="http://schemas.microsoft.com/office/word/2016/wordml/cid" xmlns:w16="http://schemas.microsoft.com/office/word/2018/wordml" xmlns:w16sdtdh="http://schemas.microsoft.com/office/word/2020/wordml/sdtdatahash" xmlns:w16se="http://schemas.microsoft.com/office/word/2015/wordml/symex" xmlns:wpg="http://schemas.microsoft.com/office/word/2010/wordprocessingGroup" xmlns:wpi="http://schemas.microsoft.com/office/word/2010/wordprocessingInk" xmlns:wne="http://schemas.microsoft.com/office/word/2006/wordml" xmlns:wps="http://schemas.microsoft.com/office/word/2010/wordprocessingShape" mc:Ignorable="w14 w15 w16se w16cid w16 w16cex w16sdtdh wp14">
+<w:endnotes xmlns:wpc="http://schemas.microsoft.com/office/word/2010/wordprocessingCanvas" xmlns:cx="http://schemas.microsoft.com/office/drawing/2014/chartex" xmlns:cx1="http://schemas.microsoft.com/office/drawing/2015/9/8/chartex" xmlns:mc="http://schemas.openxmlformats.org/markup-compatibility/2006" xmlns:o="urn:schemas-microsoft-com:office:office" xmlns:r="http://schemas.openxmlformats.org/officeDocument/2006/relationships" xmlns:m="http://schemas.openxmlformats.org/officeDocument/2006/math" xmlns:v="urn:schemas-microsoft-com:vml" xmlns:wp14="http://schemas.microsoft.com/office/word/2010/wordprocessingDrawing" xmlns:wp="http://schemas.openxmlformats.org/drawingml/2006/wordprocessingDrawing" xmlns:w10="urn:schemas-microsoft-com:office:word" xmlns:w="http://schemas.openxmlformats.org/wordprocessingml/2006/main" xmlns:w14="http://schemas.microsoft.com/office/word/2010/wordml" xmlns:w15="http://schemas.microsoft.com/office/word/2012/wordml" xmlns:w16se="http://schemas.microsoft.com/office/word/2015/wordml/symex" xmlns:wpg="http://schemas.microsoft.com/office/word/2010/wordprocessingGroup" xmlns:wpi="http://schemas.microsoft.com/office/word/2010/wordprocessingInk" xmlns:wne="http://schemas.microsoft.com/office/word/2006/wordml" xmlns:wps="http://schemas.microsoft.com/office/word/2010/wordprocessingShape" mc:Ignorable="w14 w15 w16se wp14">
   <w:endnote w:type="separator" w:id="-1">
     <w:p>
       <w:pPr>
@@ -2635,7 +4423,7 @@
 </file>
 
 <file path=word/footer1.xml><?xml version="1.0" encoding="utf-8"?>
-<w:ftr xmlns:wpc="http://schemas.microsoft.com/office/word/2010/wordprocessingCanvas" xmlns:cx="http://schemas.microsoft.com/office/drawing/2014/chartex" xmlns:cx1="http://schemas.microsoft.com/office/drawing/2015/9/8/chartex" xmlns:cx2="http://schemas.microsoft.com/office/drawing/2015/10/21/chartex" xmlns:cx3="http://schemas.microsoft.com/office/drawing/2016/5/9/chartex" xmlns:cx4="http://schemas.microsoft.com/office/drawing/2016/5/10/chartex" xmlns:cx5="http://schemas.microsoft.com/office/drawing/2016/5/11/chartex" xmlns:cx6="http://schemas.microsoft.com/office/drawing/2016/5/12/chartex" xmlns:cx7="http://schemas.microsoft.com/office/drawing/2016/5/13/chartex" xmlns:cx8="http://schemas.microsoft.com/office/drawing/2016/5/14/chartex" xmlns:mc="http://schemas.openxmlformats.org/markup-compatibility/2006" xmlns:aink="http://schemas.microsoft.com/office/drawing/2016/ink" xmlns:am3d="http://schemas.microsoft.com/office/drawing/2017/model3d" xmlns:o="urn:schemas-microsoft-com:office:office" xmlns:oel="http://schemas.microsoft.com/office/2019/extlst" xmlns:r="http://schemas.openxmlformats.org/officeDocument/2006/relationships" xmlns:m="http://schemas.openxmlformats.org/officeDocument/2006/math" xmlns:v="urn:schemas-microsoft-com:vml" xmlns:wp14="http://schemas.microsoft.com/office/word/2010/wordprocessingDrawing" xmlns:wp="http://schemas.openxmlformats.org/drawingml/2006/wordprocessingDrawing" xmlns:w10="urn:schemas-microsoft-com:office:word" xmlns:w="http://schemas.openxmlformats.org/wordprocessingml/2006/main" xmlns:w14="http://schemas.microsoft.com/office/word/2010/wordml" xmlns:w15="http://schemas.microsoft.com/office/word/2012/wordml" xmlns:w16cex="http://schemas.microsoft.com/office/word/2018/wordml/cex" xmlns:w16cid="http://schemas.microsoft.com/office/word/2016/wordml/cid" xmlns:w16="http://schemas.microsoft.com/office/word/2018/wordml" xmlns:w16sdtdh="http://schemas.microsoft.com/office/word/2020/wordml/sdtdatahash" xmlns:w16se="http://schemas.microsoft.com/office/word/2015/wordml/symex" xmlns:wpg="http://schemas.microsoft.com/office/word/2010/wordprocessingGroup" xmlns:wpi="http://schemas.microsoft.com/office/word/2010/wordprocessingInk" xmlns:wne="http://schemas.microsoft.com/office/word/2006/wordml" xmlns:wps="http://schemas.microsoft.com/office/word/2010/wordprocessingShape" mc:Ignorable="w14 w15 w16se w16cid w16 w16cex w16sdtdh wp14">
+<w:ftr xmlns:wpc="http://schemas.microsoft.com/office/word/2010/wordprocessingCanvas" xmlns:cx="http://schemas.microsoft.com/office/drawing/2014/chartex" xmlns:cx1="http://schemas.microsoft.com/office/drawing/2015/9/8/chartex" xmlns:mc="http://schemas.openxmlformats.org/markup-compatibility/2006" xmlns:o="urn:schemas-microsoft-com:office:office" xmlns:r="http://schemas.openxmlformats.org/officeDocument/2006/relationships" xmlns:m="http://schemas.openxmlformats.org/officeDocument/2006/math" xmlns:v="urn:schemas-microsoft-com:vml" xmlns:wp14="http://schemas.microsoft.com/office/word/2010/wordprocessingDrawing" xmlns:wp="http://schemas.openxmlformats.org/drawingml/2006/wordprocessingDrawing" xmlns:w10="urn:schemas-microsoft-com:office:word" xmlns:w="http://schemas.openxmlformats.org/wordprocessingml/2006/main" xmlns:w14="http://schemas.microsoft.com/office/word/2010/wordml" xmlns:w15="http://schemas.microsoft.com/office/word/2012/wordml" xmlns:w16se="http://schemas.microsoft.com/office/word/2015/wordml/symex" xmlns:wpg="http://schemas.microsoft.com/office/word/2010/wordprocessingGroup" xmlns:wpi="http://schemas.microsoft.com/office/word/2010/wordprocessingInk" xmlns:wne="http://schemas.microsoft.com/office/word/2006/wordml" xmlns:wps="http://schemas.microsoft.com/office/word/2010/wordprocessingShape" mc:Ignorable="w14 w15 w16se wp14">
   <w:p>
     <w:pPr>
       <w:pStyle w:val="Piedepgina"/>
@@ -2645,7 +4433,7 @@
 </file>
 
 <file path=word/footer2.xml><?xml version="1.0" encoding="utf-8"?>
-<w:ftr xmlns:wpc="http://schemas.microsoft.com/office/word/2010/wordprocessingCanvas" xmlns:cx="http://schemas.microsoft.com/office/drawing/2014/chartex" xmlns:cx1="http://schemas.microsoft.com/office/drawing/2015/9/8/chartex" xmlns:cx2="http://schemas.microsoft.com/office/drawing/2015/10/21/chartex" xmlns:cx3="http://schemas.microsoft.com/office/drawing/2016/5/9/chartex" xmlns:cx4="http://schemas.microsoft.com/office/drawing/2016/5/10/chartex" xmlns:cx5="http://schemas.microsoft.com/office/drawing/2016/5/11/chartex" xmlns:cx6="http://schemas.microsoft.com/office/drawing/2016/5/12/chartex" xmlns:cx7="http://schemas.microsoft.com/office/drawing/2016/5/13/chartex" xmlns:cx8="http://schemas.microsoft.com/office/drawing/2016/5/14/chartex" xmlns:mc="http://schemas.openxmlformats.org/markup-compatibility/2006" xmlns:aink="http://schemas.microsoft.com/office/drawing/2016/ink" xmlns:am3d="http://schemas.microsoft.com/office/drawing/2017/model3d" xmlns:o="urn:schemas-microsoft-com:office:office" xmlns:oel="http://schemas.microsoft.com/office/2019/extlst" xmlns:r="http://schemas.openxmlformats.org/officeDocument/2006/relationships" xmlns:m="http://schemas.openxmlformats.org/officeDocument/2006/math" xmlns:v="urn:schemas-microsoft-com:vml" xmlns:wp14="http://schemas.microsoft.com/office/word/2010/wordprocessingDrawing" xmlns:wp="http://schemas.openxmlformats.org/drawingml/2006/wordprocessingDrawing" xmlns:w10="urn:schemas-microsoft-com:office:word" xmlns:w="http://schemas.openxmlformats.org/wordprocessingml/2006/main" xmlns:w14="http://schemas.microsoft.com/office/word/2010/wordml" xmlns:w15="http://schemas.microsoft.com/office/word/2012/wordml" xmlns:w16cex="http://schemas.microsoft.com/office/word/2018/wordml/cex" xmlns:w16cid="http://schemas.microsoft.com/office/word/2016/wordml/cid" xmlns:w16="http://schemas.microsoft.com/office/word/2018/wordml" xmlns:w16sdtdh="http://schemas.microsoft.com/office/word/2020/wordml/sdtdatahash" xmlns:w16se="http://schemas.microsoft.com/office/word/2015/wordml/symex" xmlns:wpg="http://schemas.microsoft.com/office/word/2010/wordprocessingGroup" xmlns:wpi="http://schemas.microsoft.com/office/word/2010/wordprocessingInk" xmlns:wne="http://schemas.microsoft.com/office/word/2006/wordml" xmlns:wps="http://schemas.microsoft.com/office/word/2010/wordprocessingShape" mc:Ignorable="w14 w15 w16se w16cid w16 w16cex w16sdtdh wp14">
+<w:ftr xmlns:wpc="http://schemas.microsoft.com/office/word/2010/wordprocessingCanvas" xmlns:cx="http://schemas.microsoft.com/office/drawing/2014/chartex" xmlns:cx1="http://schemas.microsoft.com/office/drawing/2015/9/8/chartex" xmlns:mc="http://schemas.openxmlformats.org/markup-compatibility/2006" xmlns:o="urn:schemas-microsoft-com:office:office" xmlns:r="http://schemas.openxmlformats.org/officeDocument/2006/relationships" xmlns:m="http://schemas.openxmlformats.org/officeDocument/2006/math" xmlns:v="urn:schemas-microsoft-com:vml" xmlns:wp14="http://schemas.microsoft.com/office/word/2010/wordprocessingDrawing" xmlns:wp="http://schemas.openxmlformats.org/drawingml/2006/wordprocessingDrawing" xmlns:w10="urn:schemas-microsoft-com:office:word" xmlns:w="http://schemas.openxmlformats.org/wordprocessingml/2006/main" xmlns:w14="http://schemas.microsoft.com/office/word/2010/wordml" xmlns:w15="http://schemas.microsoft.com/office/word/2012/wordml" xmlns:w16se="http://schemas.microsoft.com/office/word/2015/wordml/symex" xmlns:wpg="http://schemas.microsoft.com/office/word/2010/wordprocessingGroup" xmlns:wpi="http://schemas.microsoft.com/office/word/2010/wordprocessingInk" xmlns:wne="http://schemas.microsoft.com/office/word/2006/wordml" xmlns:wps="http://schemas.microsoft.com/office/word/2010/wordprocessingShape" mc:Ignorable="w14 w15 w16se wp14">
   <w:p>
     <w:pPr>
       <w:pStyle w:val="Piedepgina"/>
@@ -2655,7 +4443,7 @@
 </file>
 
 <file path=word/footer3.xml><?xml version="1.0" encoding="utf-8"?>
-<w:ftr xmlns:wpc="http://schemas.microsoft.com/office/word/2010/wordprocessingCanvas" xmlns:cx="http://schemas.microsoft.com/office/drawing/2014/chartex" xmlns:cx1="http://schemas.microsoft.com/office/drawing/2015/9/8/chartex" xmlns:cx2="http://schemas.microsoft.com/office/drawing/2015/10/21/chartex" xmlns:cx3="http://schemas.microsoft.com/office/drawing/2016/5/9/chartex" xmlns:cx4="http://schemas.microsoft.com/office/drawing/2016/5/10/chartex" xmlns:cx5="http://schemas.microsoft.com/office/drawing/2016/5/11/chartex" xmlns:cx6="http://schemas.microsoft.com/office/drawing/2016/5/12/chartex" xmlns:cx7="http://schemas.microsoft.com/office/drawing/2016/5/13/chartex" xmlns:cx8="http://schemas.microsoft.com/office/drawing/2016/5/14/chartex" xmlns:mc="http://schemas.openxmlformats.org/markup-compatibility/2006" xmlns:aink="http://schemas.microsoft.com/office/drawing/2016/ink" xmlns:am3d="http://schemas.microsoft.com/office/drawing/2017/model3d" xmlns:o="urn:schemas-microsoft-com:office:office" xmlns:oel="http://schemas.microsoft.com/office/2019/extlst" xmlns:r="http://schemas.openxmlformats.org/officeDocument/2006/relationships" xmlns:m="http://schemas.openxmlformats.org/officeDocument/2006/math" xmlns:v="urn:schemas-microsoft-com:vml" xmlns:wp14="http://schemas.microsoft.com/office/word/2010/wordprocessingDrawing" xmlns:wp="http://schemas.openxmlformats.org/drawingml/2006/wordprocessingDrawing" xmlns:w10="urn:schemas-microsoft-com:office:word" xmlns:w="http://schemas.openxmlformats.org/wordprocessingml/2006/main" xmlns:w14="http://schemas.microsoft.com/office/word/2010/wordml" xmlns:w15="http://schemas.microsoft.com/office/word/2012/wordml" xmlns:w16cex="http://schemas.microsoft.com/office/word/2018/wordml/cex" xmlns:w16cid="http://schemas.microsoft.com/office/word/2016/wordml/cid" xmlns:w16="http://schemas.microsoft.com/office/word/2018/wordml" xmlns:w16sdtdh="http://schemas.microsoft.com/office/word/2020/wordml/sdtdatahash" xmlns:w16se="http://schemas.microsoft.com/office/word/2015/wordml/symex" xmlns:wpg="http://schemas.microsoft.com/office/word/2010/wordprocessingGroup" xmlns:wpi="http://schemas.microsoft.com/office/word/2010/wordprocessingInk" xmlns:wne="http://schemas.microsoft.com/office/word/2006/wordml" xmlns:wps="http://schemas.microsoft.com/office/word/2010/wordprocessingShape" mc:Ignorable="w14 w15 w16se w16cid w16 w16cex w16sdtdh wp14">
+<w:ftr xmlns:wpc="http://schemas.microsoft.com/office/word/2010/wordprocessingCanvas" xmlns:cx="http://schemas.microsoft.com/office/drawing/2014/chartex" xmlns:cx1="http://schemas.microsoft.com/office/drawing/2015/9/8/chartex" xmlns:mc="http://schemas.openxmlformats.org/markup-compatibility/2006" xmlns:o="urn:schemas-microsoft-com:office:office" xmlns:r="http://schemas.openxmlformats.org/officeDocument/2006/relationships" xmlns:m="http://schemas.openxmlformats.org/officeDocument/2006/math" xmlns:v="urn:schemas-microsoft-com:vml" xmlns:wp14="http://schemas.microsoft.com/office/word/2010/wordprocessingDrawing" xmlns:wp="http://schemas.openxmlformats.org/drawingml/2006/wordprocessingDrawing" xmlns:w10="urn:schemas-microsoft-com:office:word" xmlns:w="http://schemas.openxmlformats.org/wordprocessingml/2006/main" xmlns:w14="http://schemas.microsoft.com/office/word/2010/wordml" xmlns:w15="http://schemas.microsoft.com/office/word/2012/wordml" xmlns:w16se="http://schemas.microsoft.com/office/word/2015/wordml/symex" xmlns:wpg="http://schemas.microsoft.com/office/word/2010/wordprocessingGroup" xmlns:wpi="http://schemas.microsoft.com/office/word/2010/wordprocessingInk" xmlns:wne="http://schemas.microsoft.com/office/word/2006/wordml" xmlns:wps="http://schemas.microsoft.com/office/word/2010/wordprocessingShape" mc:Ignorable="w14 w15 w16se wp14">
   <w:p>
     <w:pPr>
       <w:pStyle w:val="Piedepgina"/>
@@ -2665,7 +4453,7 @@
 </file>
 
 <file path=word/footnotes.xml><?xml version="1.0" encoding="utf-8"?>
-<w:footnotes xmlns:wpc="http://schemas.microsoft.com/office/word/2010/wordprocessingCanvas" xmlns:cx="http://schemas.microsoft.com/office/drawing/2014/chartex" xmlns:cx1="http://schemas.microsoft.com/office/drawing/2015/9/8/chartex" xmlns:cx2="http://schemas.microsoft.com/office/drawing/2015/10/21/chartex" xmlns:cx3="http://schemas.microsoft.com/office/drawing/2016/5/9/chartex" xmlns:cx4="http://schemas.microsoft.com/office/drawing/2016/5/10/chartex" xmlns:cx5="http://schemas.microsoft.com/office/drawing/2016/5/11/chartex" xmlns:cx6="http://schemas.microsoft.com/office/drawing/2016/5/12/chartex" xmlns:cx7="http://schemas.microsoft.com/office/drawing/2016/5/13/chartex" xmlns:cx8="http://schemas.microsoft.com/office/drawing/2016/5/14/chartex" xmlns:mc="http://schemas.openxmlformats.org/markup-compatibility/2006" xmlns:aink="http://schemas.microsoft.com/office/drawing/2016/ink" xmlns:am3d="http://schemas.microsoft.com/office/drawing/2017/model3d" xmlns:o="urn:schemas-microsoft-com:office:office" xmlns:oel="http://schemas.microsoft.com/office/2019/extlst" xmlns:r="http://schemas.openxmlformats.org/officeDocument/2006/relationships" xmlns:m="http://schemas.openxmlformats.org/officeDocument/2006/math" xmlns:v="urn:schemas-microsoft-com:vml" xmlns:wp14="http://schemas.microsoft.com/office/word/2010/wordprocessingDrawing" xmlns:wp="http://schemas.openxmlformats.org/drawingml/2006/wordprocessingDrawing" xmlns:w10="urn:schemas-microsoft-com:office:word" xmlns:w="http://schemas.openxmlformats.org/wordprocessingml/2006/main" xmlns:w14="http://schemas.microsoft.com/office/word/2010/wordml" xmlns:w15="http://schemas.microsoft.com/office/word/2012/wordml" xmlns:w16cex="http://schemas.microsoft.com/office/word/2018/wordml/cex" xmlns:w16cid="http://schemas.microsoft.com/office/word/2016/wordml/cid" xmlns:w16="http://schemas.microsoft.com/office/word/2018/wordml" xmlns:w16sdtdh="http://schemas.microsoft.com/office/word/2020/wordml/sdtdatahash" xmlns:w16se="http://schemas.microsoft.com/office/word/2015/wordml/symex" xmlns:wpg="http://schemas.microsoft.com/office/word/2010/wordprocessingGroup" xmlns:wpi="http://schemas.microsoft.com/office/word/2010/wordprocessingInk" xmlns:wne="http://schemas.microsoft.com/office/word/2006/wordml" xmlns:wps="http://schemas.microsoft.com/office/word/2010/wordprocessingShape" mc:Ignorable="w14 w15 w16se w16cid w16 w16cex w16sdtdh wp14">
+<w:footnotes xmlns:wpc="http://schemas.microsoft.com/office/word/2010/wordprocessingCanvas" xmlns:cx="http://schemas.microsoft.com/office/drawing/2014/chartex" xmlns:cx1="http://schemas.microsoft.com/office/drawing/2015/9/8/chartex" xmlns:mc="http://schemas.openxmlformats.org/markup-compatibility/2006" xmlns:o="urn:schemas-microsoft-com:office:office" xmlns:r="http://schemas.openxmlformats.org/officeDocument/2006/relationships" xmlns:m="http://schemas.openxmlformats.org/officeDocument/2006/math" xmlns:v="urn:schemas-microsoft-com:vml" xmlns:wp14="http://schemas.microsoft.com/office/word/2010/wordprocessingDrawing" xmlns:wp="http://schemas.openxmlformats.org/drawingml/2006/wordprocessingDrawing" xmlns:w10="urn:schemas-microsoft-com:office:word" xmlns:w="http://schemas.openxmlformats.org/wordprocessingml/2006/main" xmlns:w14="http://schemas.microsoft.com/office/word/2010/wordml" xmlns:w15="http://schemas.microsoft.com/office/word/2012/wordml" xmlns:w16se="http://schemas.microsoft.com/office/word/2015/wordml/symex" xmlns:wpg="http://schemas.microsoft.com/office/word/2010/wordprocessingGroup" xmlns:wpi="http://schemas.microsoft.com/office/word/2010/wordprocessingInk" xmlns:wne="http://schemas.microsoft.com/office/word/2006/wordml" xmlns:wps="http://schemas.microsoft.com/office/word/2010/wordprocessingShape" mc:Ignorable="w14 w15 w16se wp14">
   <w:footnote w:type="separator" w:id="-1">
     <w:p>
       <w:pPr>
@@ -2690,7 +4478,7 @@
 </file>
 
 <file path=word/header1.xml><?xml version="1.0" encoding="utf-8"?>
-<w:hdr xmlns:wpc="http://schemas.microsoft.com/office/word/2010/wordprocessingCanvas" xmlns:cx="http://schemas.microsoft.com/office/drawing/2014/chartex" xmlns:cx1="http://schemas.microsoft.com/office/drawing/2015/9/8/chartex" xmlns:cx2="http://schemas.microsoft.com/office/drawing/2015/10/21/chartex" xmlns:cx3="http://schemas.microsoft.com/office/drawing/2016/5/9/chartex" xmlns:cx4="http://schemas.microsoft.com/office/drawing/2016/5/10/chartex" xmlns:cx5="http://schemas.microsoft.com/office/drawing/2016/5/11/chartex" xmlns:cx6="http://schemas.microsoft.com/office/drawing/2016/5/12/chartex" xmlns:cx7="http://schemas.microsoft.com/office/drawing/2016/5/13/chartex" xmlns:cx8="http://schemas.microsoft.com/office/drawing/2016/5/14/chartex" xmlns:mc="http://schemas.openxmlformats.org/markup-compatibility/2006" xmlns:aink="http://schemas.microsoft.com/office/drawing/2016/ink" xmlns:am3d="http://schemas.microsoft.com/office/drawing/2017/model3d" xmlns:o="urn:schemas-microsoft-com:office:office" xmlns:oel="http://schemas.microsoft.com/office/2019/extlst" xmlns:r="http://schemas.openxmlformats.org/officeDocument/2006/relationships" xmlns:m="http://schemas.openxmlformats.org/officeDocument/2006/math" xmlns:v="urn:schemas-microsoft-com:vml" xmlns:wp14="http://schemas.microsoft.com/office/word/2010/wordprocessingDrawing" xmlns:wp="http://schemas.openxmlformats.org/drawingml/2006/wordprocessingDrawing" xmlns:w10="urn:schemas-microsoft-com:office:word" xmlns:w="http://schemas.openxmlformats.org/wordprocessingml/2006/main" xmlns:w14="http://schemas.microsoft.com/office/word/2010/wordml" xmlns:w15="http://schemas.microsoft.com/office/word/2012/wordml" xmlns:w16cex="http://schemas.microsoft.com/office/word/2018/wordml/cex" xmlns:w16cid="http://schemas.microsoft.com/office/word/2016/wordml/cid" xmlns:w16="http://schemas.microsoft.com/office/word/2018/wordml" xmlns:w16sdtdh="http://schemas.microsoft.com/office/word/2020/wordml/sdtdatahash" xmlns:w16se="http://schemas.microsoft.com/office/word/2015/wordml/symex" xmlns:wpg="http://schemas.microsoft.com/office/word/2010/wordprocessingGroup" xmlns:wpi="http://schemas.microsoft.com/office/word/2010/wordprocessingInk" xmlns:wne="http://schemas.microsoft.com/office/word/2006/wordml" xmlns:wps="http://schemas.microsoft.com/office/word/2010/wordprocessingShape" mc:Ignorable="w14 w15 w16se w16cid w16 w16cex w16sdtdh wp14">
+<w:hdr xmlns:wpc="http://schemas.microsoft.com/office/word/2010/wordprocessingCanvas" xmlns:cx="http://schemas.microsoft.com/office/drawing/2014/chartex" xmlns:cx1="http://schemas.microsoft.com/office/drawing/2015/9/8/chartex" xmlns:mc="http://schemas.openxmlformats.org/markup-compatibility/2006" xmlns:o="urn:schemas-microsoft-com:office:office" xmlns:r="http://schemas.openxmlformats.org/officeDocument/2006/relationships" xmlns:m="http://schemas.openxmlformats.org/officeDocument/2006/math" xmlns:v="urn:schemas-microsoft-com:vml" xmlns:wp14="http://schemas.microsoft.com/office/word/2010/wordprocessingDrawing" xmlns:wp="http://schemas.openxmlformats.org/drawingml/2006/wordprocessingDrawing" xmlns:w10="urn:schemas-microsoft-com:office:word" xmlns:w="http://schemas.openxmlformats.org/wordprocessingml/2006/main" xmlns:w14="http://schemas.microsoft.com/office/word/2010/wordml" xmlns:w15="http://schemas.microsoft.com/office/word/2012/wordml" xmlns:w16se="http://schemas.microsoft.com/office/word/2015/wordml/symex" xmlns:wpg="http://schemas.microsoft.com/office/word/2010/wordprocessingGroup" xmlns:wpi="http://schemas.microsoft.com/office/word/2010/wordprocessingInk" xmlns:wne="http://schemas.microsoft.com/office/word/2006/wordml" xmlns:wps="http://schemas.microsoft.com/office/word/2010/wordprocessingShape" mc:Ignorable="w14 w15 w16se wp14">
   <w:p>
     <w:pPr>
       <w:pStyle w:val="Encabezado"/>
@@ -2700,7 +4488,7 @@
 </file>
 
 <file path=word/header2.xml><?xml version="1.0" encoding="utf-8"?>
-<w:hdr xmlns:wpc="http://schemas.microsoft.com/office/word/2010/wordprocessingCanvas" xmlns:cx="http://schemas.microsoft.com/office/drawing/2014/chartex" xmlns:cx1="http://schemas.microsoft.com/office/drawing/2015/9/8/chartex" xmlns:cx2="http://schemas.microsoft.com/office/drawing/2015/10/21/chartex" xmlns:cx3="http://schemas.microsoft.com/office/drawing/2016/5/9/chartex" xmlns:cx4="http://schemas.microsoft.com/office/drawing/2016/5/10/chartex" xmlns:cx5="http://schemas.microsoft.com/office/drawing/2016/5/11/chartex" xmlns:cx6="http://schemas.microsoft.com/office/drawing/2016/5/12/chartex" xmlns:cx7="http://schemas.microsoft.com/office/drawing/2016/5/13/chartex" xmlns:cx8="http://schemas.microsoft.com/office/drawing/2016/5/14/chartex" xmlns:mc="http://schemas.openxmlformats.org/markup-compatibility/2006" xmlns:aink="http://schemas.microsoft.com/office/drawing/2016/ink" xmlns:am3d="http://schemas.microsoft.com/office/drawing/2017/model3d" xmlns:o="urn:schemas-microsoft-com:office:office" xmlns:oel="http://schemas.microsoft.com/office/2019/extlst" xmlns:r="http://schemas.openxmlformats.org/officeDocument/2006/relationships" xmlns:m="http://schemas.openxmlformats.org/officeDocument/2006/math" xmlns:v="urn:schemas-microsoft-com:vml" xmlns:wp14="http://schemas.microsoft.com/office/word/2010/wordprocessingDrawing" xmlns:wp="http://schemas.openxmlformats.org/drawingml/2006/wordprocessingDrawing" xmlns:w10="urn:schemas-microsoft-com:office:word" xmlns:w="http://schemas.openxmlformats.org/wordprocessingml/2006/main" xmlns:w14="http://schemas.microsoft.com/office/word/2010/wordml" xmlns:w15="http://schemas.microsoft.com/office/word/2012/wordml" xmlns:w16cex="http://schemas.microsoft.com/office/word/2018/wordml/cex" xmlns:w16cid="http://schemas.microsoft.com/office/word/2016/wordml/cid" xmlns:w16="http://schemas.microsoft.com/office/word/2018/wordml" xmlns:w16sdtdh="http://schemas.microsoft.com/office/word/2020/wordml/sdtdatahash" xmlns:w16se="http://schemas.microsoft.com/office/word/2015/wordml/symex" xmlns:wpg="http://schemas.microsoft.com/office/word/2010/wordprocessingGroup" xmlns:wpi="http://schemas.microsoft.com/office/word/2010/wordprocessingInk" xmlns:wne="http://schemas.microsoft.com/office/word/2006/wordml" xmlns:wps="http://schemas.microsoft.com/office/word/2010/wordprocessingShape" mc:Ignorable="w14 w15 w16se w16cid w16 w16cex w16sdtdh wp14">
+<w:hdr xmlns:wpc="http://schemas.microsoft.com/office/word/2010/wordprocessingCanvas" xmlns:cx="http://schemas.microsoft.com/office/drawing/2014/chartex" xmlns:cx1="http://schemas.microsoft.com/office/drawing/2015/9/8/chartex" xmlns:mc="http://schemas.openxmlformats.org/markup-compatibility/2006" xmlns:o="urn:schemas-microsoft-com:office:office" xmlns:r="http://schemas.openxmlformats.org/officeDocument/2006/relationships" xmlns:m="http://schemas.openxmlformats.org/officeDocument/2006/math" xmlns:v="urn:schemas-microsoft-com:vml" xmlns:wp14="http://schemas.microsoft.com/office/word/2010/wordprocessingDrawing" xmlns:wp="http://schemas.openxmlformats.org/drawingml/2006/wordprocessingDrawing" xmlns:w10="urn:schemas-microsoft-com:office:word" xmlns:w="http://schemas.openxmlformats.org/wordprocessingml/2006/main" xmlns:w14="http://schemas.microsoft.com/office/word/2010/wordml" xmlns:w15="http://schemas.microsoft.com/office/word/2012/wordml" xmlns:w16se="http://schemas.microsoft.com/office/word/2015/wordml/symex" xmlns:wpg="http://schemas.microsoft.com/office/word/2010/wordprocessingGroup" xmlns:wpi="http://schemas.microsoft.com/office/word/2010/wordprocessingInk" xmlns:wne="http://schemas.microsoft.com/office/word/2006/wordml" xmlns:wps="http://schemas.microsoft.com/office/word/2010/wordprocessingShape" mc:Ignorable="w14 w15 w16se wp14">
   <w:p>
     <w:pPr>
       <w:pStyle w:val="Encabezado"/>
@@ -2710,7 +4498,7 @@
 </file>
 
 <file path=word/header3.xml><?xml version="1.0" encoding="utf-8"?>
-<w:hdr xmlns:wpc="http://schemas.microsoft.com/office/word/2010/wordprocessingCanvas" xmlns:cx="http://schemas.microsoft.com/office/drawing/2014/chartex" xmlns:cx1="http://schemas.microsoft.com/office/drawing/2015/9/8/chartex" xmlns:cx2="http://schemas.microsoft.com/office/drawing/2015/10/21/chartex" xmlns:cx3="http://schemas.microsoft.com/office/drawing/2016/5/9/chartex" xmlns:cx4="http://schemas.microsoft.com/office/drawing/2016/5/10/chartex" xmlns:cx5="http://schemas.microsoft.com/office/drawing/2016/5/11/chartex" xmlns:cx6="http://schemas.microsoft.com/office/drawing/2016/5/12/chartex" xmlns:cx7="http://schemas.microsoft.com/office/drawing/2016/5/13/chartex" xmlns:cx8="http://schemas.microsoft.com/office/drawing/2016/5/14/chartex" xmlns:mc="http://schemas.openxmlformats.org/markup-compatibility/2006" xmlns:aink="http://schemas.microsoft.com/office/drawing/2016/ink" xmlns:am3d="http://schemas.microsoft.com/office/drawing/2017/model3d" xmlns:o="urn:schemas-microsoft-com:office:office" xmlns:oel="http://schemas.microsoft.com/office/2019/extlst" xmlns:r="http://schemas.openxmlformats.org/officeDocument/2006/relationships" xmlns:m="http://schemas.openxmlformats.org/officeDocument/2006/math" xmlns:v="urn:schemas-microsoft-com:vml" xmlns:wp14="http://schemas.microsoft.com/office/word/2010/wordprocessingDrawing" xmlns:wp="http://schemas.openxmlformats.org/drawingml/2006/wordprocessingDrawing" xmlns:w10="urn:schemas-microsoft-com:office:word" xmlns:w="http://schemas.openxmlformats.org/wordprocessingml/2006/main" xmlns:w14="http://schemas.microsoft.com/office/word/2010/wordml" xmlns:w15="http://schemas.microsoft.com/office/word/2012/wordml" xmlns:w16cex="http://schemas.microsoft.com/office/word/2018/wordml/cex" xmlns:w16cid="http://schemas.microsoft.com/office/word/2016/wordml/cid" xmlns:w16="http://schemas.microsoft.com/office/word/2018/wordml" xmlns:w16sdtdh="http://schemas.microsoft.com/office/word/2020/wordml/sdtdatahash" xmlns:w16se="http://schemas.microsoft.com/office/word/2015/wordml/symex" xmlns:wpg="http://schemas.microsoft.com/office/word/2010/wordprocessingGroup" xmlns:wpi="http://schemas.microsoft.com/office/word/2010/wordprocessingInk" xmlns:wne="http://schemas.microsoft.com/office/word/2006/wordml" xmlns:wps="http://schemas.microsoft.com/office/word/2010/wordprocessingShape" mc:Ignorable="w14 w15 w16se w16cid w16 w16cex w16sdtdh wp14">
+<w:hdr xmlns:wpc="http://schemas.microsoft.com/office/word/2010/wordprocessingCanvas" xmlns:cx="http://schemas.microsoft.com/office/drawing/2014/chartex" xmlns:cx1="http://schemas.microsoft.com/office/drawing/2015/9/8/chartex" xmlns:mc="http://schemas.openxmlformats.org/markup-compatibility/2006" xmlns:o="urn:schemas-microsoft-com:office:office" xmlns:r="http://schemas.openxmlformats.org/officeDocument/2006/relationships" xmlns:m="http://schemas.openxmlformats.org/officeDocument/2006/math" xmlns:v="urn:schemas-microsoft-com:vml" xmlns:wp14="http://schemas.microsoft.com/office/word/2010/wordprocessingDrawing" xmlns:wp="http://schemas.openxmlformats.org/drawingml/2006/wordprocessingDrawing" xmlns:w10="urn:schemas-microsoft-com:office:word" xmlns:w="http://schemas.openxmlformats.org/wordprocessingml/2006/main" xmlns:w14="http://schemas.microsoft.com/office/word/2010/wordml" xmlns:w15="http://schemas.microsoft.com/office/word/2012/wordml" xmlns:w16se="http://schemas.microsoft.com/office/word/2015/wordml/symex" xmlns:wpg="http://schemas.microsoft.com/office/word/2010/wordprocessingGroup" xmlns:wpi="http://schemas.microsoft.com/office/word/2010/wordprocessingInk" xmlns:wne="http://schemas.microsoft.com/office/word/2006/wordml" xmlns:wps="http://schemas.microsoft.com/office/word/2010/wordprocessingShape" mc:Ignorable="w14 w15 w16se wp14">
   <w:p>
     <w:pPr>
       <w:pStyle w:val="Encabezado"/>
@@ -2720,7 +4508,7 @@
 </file>
 
 <file path=word/numbering.xml><?xml version="1.0" encoding="utf-8"?>
-<w:numbering xmlns:wpc="http://schemas.microsoft.com/office/word/2010/wordprocessingCanvas" xmlns:cx="http://schemas.microsoft.com/office/drawing/2014/chartex" xmlns:cx1="http://schemas.microsoft.com/office/drawing/2015/9/8/chartex" xmlns:cx2="http://schemas.microsoft.com/office/drawing/2015/10/21/chartex" xmlns:cx3="http://schemas.microsoft.com/office/drawing/2016/5/9/chartex" xmlns:cx4="http://schemas.microsoft.com/office/drawing/2016/5/10/chartex" xmlns:cx5="http://schemas.microsoft.com/office/drawing/2016/5/11/chartex" xmlns:cx6="http://schemas.microsoft.com/office/drawing/2016/5/12/chartex" xmlns:cx7="http://schemas.microsoft.com/office/drawing/2016/5/13/chartex" xmlns:cx8="http://schemas.microsoft.com/office/drawing/2016/5/14/chartex" xmlns:mc="http://schemas.openxmlformats.org/markup-compatibility/2006" xmlns:aink="http://schemas.microsoft.com/office/drawing/2016/ink" xmlns:am3d="http://schemas.microsoft.com/office/drawing/2017/model3d" xmlns:o="urn:schemas-microsoft-com:office:office" xmlns:oel="http://schemas.microsoft.com/office/2019/extlst" xmlns:r="http://schemas.openxmlformats.org/officeDocument/2006/relationships" xmlns:m="http://schemas.openxmlformats.org/officeDocument/2006/math" xmlns:v="urn:schemas-microsoft-com:vml" xmlns:wp14="http://schemas.microsoft.com/office/word/2010/wordprocessingDrawing" xmlns:wp="http://schemas.openxmlformats.org/drawingml/2006/wordprocessingDrawing" xmlns:w10="urn:schemas-microsoft-com:office:word" xmlns:w="http://schemas.openxmlformats.org/wordprocessingml/2006/main" xmlns:w14="http://schemas.microsoft.com/office/word/2010/wordml" xmlns:w15="http://schemas.microsoft.com/office/word/2012/wordml" xmlns:w16cex="http://schemas.microsoft.com/office/word/2018/wordml/cex" xmlns:w16cid="http://schemas.microsoft.com/office/word/2016/wordml/cid" xmlns:w16="http://schemas.microsoft.com/office/word/2018/wordml" xmlns:w16sdtdh="http://schemas.microsoft.com/office/word/2020/wordml/sdtdatahash" xmlns:w16se="http://schemas.microsoft.com/office/word/2015/wordml/symex" xmlns:wpg="http://schemas.microsoft.com/office/word/2010/wordprocessingGroup" xmlns:wpi="http://schemas.microsoft.com/office/word/2010/wordprocessingInk" xmlns:wne="http://schemas.microsoft.com/office/word/2006/wordml" xmlns:wps="http://schemas.microsoft.com/office/word/2010/wordprocessingShape" mc:Ignorable="w14 w15 w16se w16cid w16 w16cex w16sdtdh wp14">
+<w:numbering xmlns:wpc="http://schemas.microsoft.com/office/word/2010/wordprocessingCanvas" xmlns:cx="http://schemas.microsoft.com/office/drawing/2014/chartex" xmlns:cx1="http://schemas.microsoft.com/office/drawing/2015/9/8/chartex" xmlns:mc="http://schemas.openxmlformats.org/markup-compatibility/2006" xmlns:o="urn:schemas-microsoft-com:office:office" xmlns:r="http://schemas.openxmlformats.org/officeDocument/2006/relationships" xmlns:m="http://schemas.openxmlformats.org/officeDocument/2006/math" xmlns:v="urn:schemas-microsoft-com:vml" xmlns:wp14="http://schemas.microsoft.com/office/word/2010/wordprocessingDrawing" xmlns:wp="http://schemas.openxmlformats.org/drawingml/2006/wordprocessingDrawing" xmlns:w10="urn:schemas-microsoft-com:office:word" xmlns:w="http://schemas.openxmlformats.org/wordprocessingml/2006/main" xmlns:w14="http://schemas.microsoft.com/office/word/2010/wordml" xmlns:w15="http://schemas.microsoft.com/office/word/2012/wordml" xmlns:w16se="http://schemas.microsoft.com/office/word/2015/wordml/symex" xmlns:wpg="http://schemas.microsoft.com/office/word/2010/wordprocessingGroup" xmlns:wpi="http://schemas.microsoft.com/office/word/2010/wordprocessingInk" xmlns:wne="http://schemas.microsoft.com/office/word/2006/wordml" xmlns:wps="http://schemas.microsoft.com/office/word/2010/wordprocessingShape" mc:Ignorable="w14 w15 w16se wp14">
   <w:abstractNum w:abstractNumId="0" w15:restartNumberingAfterBreak="0">
     <w:nsid w:val="2C3C3B9E"/>
     <w:multiLevelType w:val="hybridMultilevel"/>
@@ -2835,14 +4623,14 @@
       </w:rPr>
     </w:lvl>
   </w:abstractNum>
-  <w:num w:numId="1" w16cid:durableId="1939875002">
+  <w:num w:numId="1">
     <w:abstractNumId w:val="0"/>
   </w:num>
 </w:numbering>
 </file>
 
 <file path=word/styles.xml><?xml version="1.0" encoding="utf-8"?>
-<w:styles xmlns:mc="http://schemas.openxmlformats.org/markup-compatibility/2006" xmlns:r="http://schemas.openxmlformats.org/officeDocument/2006/relationships" xmlns:w="http://schemas.openxmlformats.org/wordprocessingml/2006/main" xmlns:w14="http://schemas.microsoft.com/office/word/2010/wordml" xmlns:w15="http://schemas.microsoft.com/office/word/2012/wordml" xmlns:w16cex="http://schemas.microsoft.com/office/word/2018/wordml/cex" xmlns:w16cid="http://schemas.microsoft.com/office/word/2016/wordml/cid" xmlns:w16="http://schemas.microsoft.com/office/word/2018/wordml" xmlns:w16sdtdh="http://schemas.microsoft.com/office/word/2020/wordml/sdtdatahash" xmlns:w16se="http://schemas.microsoft.com/office/word/2015/wordml/symex" mc:Ignorable="w14 w15 w16se w16cid w16 w16cex w16sdtdh">
+<w:styles xmlns:mc="http://schemas.openxmlformats.org/markup-compatibility/2006" xmlns:r="http://schemas.openxmlformats.org/officeDocument/2006/relationships" xmlns:w="http://schemas.openxmlformats.org/wordprocessingml/2006/main" xmlns:w14="http://schemas.microsoft.com/office/word/2010/wordml" xmlns:w15="http://schemas.microsoft.com/office/word/2012/wordml" xmlns:w16se="http://schemas.microsoft.com/office/word/2015/wordml/symex" mc:Ignorable="w14 w15 w16se">
   <w:docDefaults>
     <w:rPrDefault>
       <w:rPr>
@@ -2858,7 +4646,7 @@
       </w:pPr>
     </w:pPrDefault>
   </w:docDefaults>
-  <w:latentStyles w:defLockedState="0" w:defUIPriority="99" w:defSemiHidden="0" w:defUnhideWhenUsed="0" w:defQFormat="0" w:count="376">
+  <w:latentStyles w:defLockedState="0" w:defUIPriority="99" w:defSemiHidden="0" w:defUnhideWhenUsed="0" w:defQFormat="0" w:count="371">
     <w:lsdException w:name="Normal" w:uiPriority="0" w:qFormat="1"/>
     <w:lsdException w:name="heading 1" w:uiPriority="9" w:qFormat="1"/>
     <w:lsdException w:name="heading 2" w:semiHidden="1" w:uiPriority="9" w:unhideWhenUsed="1" w:qFormat="1"/>
@@ -3230,11 +5018,6 @@
     <w:lsdException w:name="List Table 5 Dark Accent 6" w:uiPriority="50"/>
     <w:lsdException w:name="List Table 6 Colorful Accent 6" w:uiPriority="51"/>
     <w:lsdException w:name="List Table 7 Colorful Accent 6" w:uiPriority="52"/>
-    <w:lsdException w:name="Mention" w:semiHidden="1" w:unhideWhenUsed="1"/>
-    <w:lsdException w:name="Smart Hyperlink" w:semiHidden="1" w:unhideWhenUsed="1"/>
-    <w:lsdException w:name="Hashtag" w:semiHidden="1" w:unhideWhenUsed="1"/>
-    <w:lsdException w:name="Unresolved Mention" w:semiHidden="1" w:unhideWhenUsed="1"/>
-    <w:lsdException w:name="Smart Link" w:semiHidden="1" w:unhideWhenUsed="1"/>
   </w:latentStyles>
   <w:style w:type="paragraph" w:default="1" w:styleId="Normal">
     <w:name w:val="Normal"/>

</xml_diff>